<commit_message>
Elkészített szöveges tervezés feltöltése
</commit_message>
<xml_diff>
--- a/Weboldal szöveges tervezése.docx
+++ b/Weboldal szöveges tervezése.docx
@@ -1,17 +1,19 @@
 
 <file path=word/document.xml><?xml version="1.0" encoding="utf-8"?>
-<w:document xmlns:wpc="http://schemas.microsoft.com/office/word/2010/wordprocessingCanvas" xmlns:cx="http://schemas.microsoft.com/office/drawing/2014/chartex" xmlns:cx1="http://schemas.microsoft.com/office/drawing/2015/9/8/chartex" xmlns:cx2="http://schemas.microsoft.com/office/drawing/2015/10/21/chartex" xmlns:cx3="http://schemas.microsoft.com/office/drawing/2016/5/9/chartex" xmlns:cx4="http://schemas.microsoft.com/office/drawing/2016/5/10/chartex" xmlns:cx5="http://schemas.microsoft.com/office/drawing/2016/5/11/chartex" xmlns:cx6="http://schemas.microsoft.com/office/drawing/2016/5/12/chartex" xmlns:cx7="http://schemas.microsoft.com/office/drawing/2016/5/13/chartex" xmlns:cx8="http://schemas.microsoft.com/office/drawing/2016/5/14/chartex" xmlns:mc="http://schemas.openxmlformats.org/markup-compatibility/2006" xmlns:aink="http://schemas.microsoft.com/office/drawing/2016/ink" xmlns:am3d="http://schemas.microsoft.com/office/drawing/2017/model3d" xmlns:o="urn:schemas-microsoft-com:office:office" xmlns:oel="http://schemas.microsoft.com/office/2019/extlst" xmlns:r="http://schemas.openxmlformats.org/officeDocument/2006/relationships" xmlns:m="http://schemas.openxmlformats.org/officeDocument/2006/math" xmlns:v="urn:schemas-microsoft-com:vml" xmlns:wp14="http://schemas.microsoft.com/office/word/2010/wordprocessingDrawing" xmlns:wp="http://schemas.openxmlformats.org/drawingml/2006/wordprocessingDrawing" xmlns:w10="urn:schemas-microsoft-com:office:word" xmlns:w="http://schemas.openxmlformats.org/wordprocessingml/2006/main" xmlns:w14="http://schemas.microsoft.com/office/word/2010/wordml" xmlns:w15="http://schemas.microsoft.com/office/word/2012/wordml" xmlns:w16cex="http://schemas.microsoft.com/office/word/2018/wordml/cex" xmlns:w16cid="http://schemas.microsoft.com/office/word/2016/wordml/cid" xmlns:w16="http://schemas.microsoft.com/office/word/2018/wordml" xmlns:w16sdtdh="http://schemas.microsoft.com/office/word/2020/wordml/sdtdatahash" xmlns:w16se="http://schemas.microsoft.com/office/word/2015/wordml/symex" xmlns:wpg="http://schemas.microsoft.com/office/word/2010/wordprocessingGroup" xmlns:wpi="http://schemas.microsoft.com/office/word/2010/wordprocessingInk" xmlns:wne="http://schemas.microsoft.com/office/word/2006/wordml" xmlns:wps="http://schemas.microsoft.com/office/word/2010/wordprocessingShape" mc:Ignorable="w14 w15 w16se w16cid w16 w16cex w16sdtdh wp14">
+<w:document xmlns:wpc="http://schemas.microsoft.com/office/word/2010/wordprocessingCanvas" xmlns:cx="http://schemas.microsoft.com/office/drawing/2014/chartex" xmlns:cx1="http://schemas.microsoft.com/office/drawing/2015/9/8/chartex" xmlns:mc="http://schemas.openxmlformats.org/markup-compatibility/2006" xmlns:o="urn:schemas-microsoft-com:office:office" xmlns:r="http://schemas.openxmlformats.org/officeDocument/2006/relationships" xmlns:m="http://schemas.openxmlformats.org/officeDocument/2006/math" xmlns:v="urn:schemas-microsoft-com:vml" xmlns:wp14="http://schemas.microsoft.com/office/word/2010/wordprocessingDrawing" xmlns:wp="http://schemas.openxmlformats.org/drawingml/2006/wordprocessingDrawing" xmlns:w10="urn:schemas-microsoft-com:office:word" xmlns:w="http://schemas.openxmlformats.org/wordprocessingml/2006/main" xmlns:w14="http://schemas.microsoft.com/office/word/2010/wordml" xmlns:w15="http://schemas.microsoft.com/office/word/2012/wordml" xmlns:w16se="http://schemas.microsoft.com/office/word/2015/wordml/symex" xmlns:wpg="http://schemas.microsoft.com/office/word/2010/wordprocessingGroup" xmlns:wpi="http://schemas.microsoft.com/office/word/2010/wordprocessingInk" xmlns:wne="http://schemas.microsoft.com/office/word/2006/wordml" xmlns:wps="http://schemas.microsoft.com/office/word/2010/wordprocessingShape" mc:Ignorable="w14 w15 w16se wp14">
   <w:body>
     <w:p>
       <w:pPr>
         <w:jc w:val="center"/>
         <w:rPr>
+          <w:rFonts w:ascii="Times New Roman" w:hAnsi="Times New Roman" w:cs="Times New Roman"/>
           <w:sz w:val="36"/>
           <w:szCs w:val="36"/>
         </w:rPr>
       </w:pPr>
       <w:r>
         <w:rPr>
+          <w:rFonts w:ascii="Times New Roman" w:hAnsi="Times New Roman" w:cs="Times New Roman"/>
           <w:sz w:val="36"/>
           <w:szCs w:val="36"/>
         </w:rPr>
@@ -21,12 +23,14 @@
     <w:p>
       <w:pPr>
         <w:rPr>
+          <w:rFonts w:ascii="Times New Roman" w:hAnsi="Times New Roman" w:cs="Times New Roman"/>
           <w:sz w:val="32"/>
           <w:szCs w:val="32"/>
         </w:rPr>
       </w:pPr>
       <w:r>
         <w:rPr>
+          <w:rFonts w:ascii="Times New Roman" w:hAnsi="Times New Roman" w:cs="Times New Roman"/>
           <w:sz w:val="32"/>
           <w:szCs w:val="32"/>
         </w:rPr>
@@ -36,12 +40,14 @@
     <w:p>
       <w:pPr>
         <w:rPr>
-          <w:sz w:val="24"/>
-          <w:szCs w:val="24"/>
-        </w:rPr>
-      </w:pPr>
-      <w:r>
-        <w:rPr>
+          <w:rFonts w:ascii="Times New Roman" w:hAnsi="Times New Roman" w:cs="Times New Roman"/>
+          <w:sz w:val="24"/>
+          <w:szCs w:val="24"/>
+        </w:rPr>
+      </w:pPr>
+      <w:r>
+        <w:rPr>
+          <w:rFonts w:ascii="Times New Roman" w:hAnsi="Times New Roman" w:cs="Times New Roman"/>
           <w:sz w:val="24"/>
           <w:szCs w:val="24"/>
         </w:rPr>
@@ -49,6 +55,7 @@
       </w:r>
       <w:r>
         <w:rPr>
+          <w:rFonts w:ascii="Times New Roman" w:hAnsi="Times New Roman" w:cs="Times New Roman"/>
           <w:sz w:val="24"/>
           <w:szCs w:val="24"/>
         </w:rPr>
@@ -88,18 +95,38 @@
           <w:sz w:val="24"/>
           <w:szCs w:val="24"/>
         </w:rPr>
-        <w:t xml:space="preserve">, amely-ben meg találhatóak lesznek menü pontokként a többi aloldal linkjei a főoldal linkjével együtt. </w:t>
-      </w:r>
-    </w:p>
-    <w:p>
-      <w:pPr>
-        <w:rPr>
-          <w:sz w:val="24"/>
-          <w:szCs w:val="24"/>
-        </w:rPr>
-      </w:pPr>
-      <w:r>
-        <w:rPr>
+        <w:t>, amely-</w:t>
+      </w:r>
+      <w:proofErr w:type="spellStart"/>
+      <w:r>
+        <w:rPr>
+          <w:rFonts w:ascii="Times New Roman" w:hAnsi="Times New Roman" w:cs="Times New Roman"/>
+          <w:sz w:val="24"/>
+          <w:szCs w:val="24"/>
+        </w:rPr>
+        <w:t>ben</w:t>
+      </w:r>
+      <w:proofErr w:type="spellEnd"/>
+      <w:r>
+        <w:rPr>
+          <w:rFonts w:ascii="Times New Roman" w:hAnsi="Times New Roman" w:cs="Times New Roman"/>
+          <w:sz w:val="24"/>
+          <w:szCs w:val="24"/>
+        </w:rPr>
+        <w:t xml:space="preserve"> meg találhatóak lesznek menü pontokként a többi aloldal linkjei a főoldal linkjével együtt. </w:t>
+      </w:r>
+    </w:p>
+    <w:p>
+      <w:pPr>
+        <w:rPr>
+          <w:rFonts w:ascii="Times New Roman" w:hAnsi="Times New Roman" w:cs="Times New Roman"/>
+          <w:sz w:val="24"/>
+          <w:szCs w:val="24"/>
+        </w:rPr>
+      </w:pPr>
+      <w:r>
+        <w:rPr>
+          <w:rFonts w:ascii="Times New Roman" w:hAnsi="Times New Roman" w:cs="Times New Roman"/>
           <w:sz w:val="24"/>
           <w:szCs w:val="24"/>
         </w:rPr>
@@ -107,6 +134,7 @@
       </w:r>
       <w:r>
         <w:rPr>
+          <w:rFonts w:ascii="Times New Roman" w:hAnsi="Times New Roman" w:cs="Times New Roman"/>
           <w:sz w:val="24"/>
           <w:szCs w:val="24"/>
         </w:rPr>
@@ -114,6 +142,7 @@
       </w:r>
       <w:r>
         <w:rPr>
+          <w:rFonts w:ascii="Times New Roman" w:hAnsi="Times New Roman" w:cs="Times New Roman"/>
           <w:sz w:val="24"/>
           <w:szCs w:val="24"/>
         </w:rPr>
@@ -121,6 +150,7 @@
       </w:r>
       <w:r>
         <w:rPr>
+          <w:rFonts w:ascii="Times New Roman" w:hAnsi="Times New Roman" w:cs="Times New Roman"/>
           <w:sz w:val="24"/>
           <w:szCs w:val="24"/>
         </w:rPr>
@@ -130,12 +160,14 @@
     <w:p>
       <w:pPr>
         <w:rPr>
-          <w:sz w:val="24"/>
-          <w:szCs w:val="24"/>
-        </w:rPr>
-      </w:pPr>
-      <w:r>
-        <w:rPr>
+          <w:rFonts w:ascii="Times New Roman" w:hAnsi="Times New Roman" w:cs="Times New Roman"/>
+          <w:sz w:val="24"/>
+          <w:szCs w:val="24"/>
+        </w:rPr>
+      </w:pPr>
+      <w:r>
+        <w:rPr>
+          <w:rFonts w:ascii="Times New Roman" w:hAnsi="Times New Roman" w:cs="Times New Roman"/>
           <w:sz w:val="24"/>
           <w:szCs w:val="24"/>
         </w:rPr>
@@ -144,6 +176,7 @@
       <w:proofErr w:type="spellStart"/>
       <w:r>
         <w:rPr>
+          <w:rFonts w:ascii="Times New Roman" w:hAnsi="Times New Roman" w:cs="Times New Roman"/>
           <w:sz w:val="24"/>
           <w:szCs w:val="24"/>
         </w:rPr>
@@ -152,6 +185,7 @@
       <w:proofErr w:type="spellEnd"/>
       <w:r>
         <w:rPr>
+          <w:rFonts w:ascii="Times New Roman" w:hAnsi="Times New Roman" w:cs="Times New Roman"/>
           <w:sz w:val="24"/>
           <w:szCs w:val="24"/>
         </w:rPr>
@@ -160,6 +194,7 @@
       <w:proofErr w:type="spellStart"/>
       <w:r>
         <w:rPr>
+          <w:rFonts w:ascii="Times New Roman" w:hAnsi="Times New Roman" w:cs="Times New Roman"/>
           <w:sz w:val="24"/>
           <w:szCs w:val="24"/>
         </w:rPr>
@@ -168,6 +203,7 @@
       <w:proofErr w:type="spellEnd"/>
       <w:r>
         <w:rPr>
+          <w:rFonts w:ascii="Times New Roman" w:hAnsi="Times New Roman" w:cs="Times New Roman"/>
           <w:sz w:val="24"/>
           <w:szCs w:val="24"/>
         </w:rPr>
@@ -175,6 +211,7 @@
       </w:r>
       <w:r>
         <w:rPr>
+          <w:rFonts w:ascii="Times New Roman" w:hAnsi="Times New Roman" w:cs="Times New Roman"/>
           <w:sz w:val="24"/>
           <w:szCs w:val="24"/>
         </w:rPr>
@@ -183,6 +220,7 @@
       <w:proofErr w:type="spellStart"/>
       <w:r>
         <w:rPr>
+          <w:rFonts w:ascii="Times New Roman" w:hAnsi="Times New Roman" w:cs="Times New Roman"/>
           <w:sz w:val="24"/>
           <w:szCs w:val="24"/>
         </w:rPr>
@@ -191,6 +229,7 @@
       <w:proofErr w:type="spellEnd"/>
       <w:r>
         <w:rPr>
+          <w:rFonts w:ascii="Times New Roman" w:hAnsi="Times New Roman" w:cs="Times New Roman"/>
           <w:sz w:val="24"/>
           <w:szCs w:val="24"/>
         </w:rPr>
@@ -199,6 +238,7 @@
       <w:proofErr w:type="spellStart"/>
       <w:r>
         <w:rPr>
+          <w:rFonts w:ascii="Times New Roman" w:hAnsi="Times New Roman" w:cs="Times New Roman"/>
           <w:sz w:val="24"/>
           <w:szCs w:val="24"/>
         </w:rPr>
@@ -207,6 +247,7 @@
       <w:proofErr w:type="spellEnd"/>
       <w:r>
         <w:rPr>
+          <w:rFonts w:ascii="Times New Roman" w:hAnsi="Times New Roman" w:cs="Times New Roman"/>
           <w:sz w:val="24"/>
           <w:szCs w:val="24"/>
         </w:rPr>
@@ -214,6 +255,7 @@
       </w:r>
       <w:r>
         <w:rPr>
+          <w:rFonts w:ascii="Times New Roman" w:hAnsi="Times New Roman" w:cs="Times New Roman"/>
           <w:sz w:val="24"/>
           <w:szCs w:val="24"/>
         </w:rPr>
@@ -221,6 +263,7 @@
       </w:r>
       <w:r>
         <w:rPr>
+          <w:rFonts w:ascii="Times New Roman" w:hAnsi="Times New Roman" w:cs="Times New Roman"/>
           <w:sz w:val="24"/>
           <w:szCs w:val="24"/>
         </w:rPr>
@@ -229,6 +272,7 @@
       <w:proofErr w:type="spellStart"/>
       <w:r>
         <w:rPr>
+          <w:rFonts w:ascii="Times New Roman" w:hAnsi="Times New Roman" w:cs="Times New Roman"/>
           <w:sz w:val="24"/>
           <w:szCs w:val="24"/>
         </w:rPr>
@@ -237,6 +281,7 @@
       <w:proofErr w:type="spellEnd"/>
       <w:r>
         <w:rPr>
+          <w:rFonts w:ascii="Times New Roman" w:hAnsi="Times New Roman" w:cs="Times New Roman"/>
           <w:sz w:val="24"/>
           <w:szCs w:val="24"/>
         </w:rPr>
@@ -245,6 +290,7 @@
       <w:proofErr w:type="spellStart"/>
       <w:r>
         <w:rPr>
+          <w:rFonts w:ascii="Times New Roman" w:hAnsi="Times New Roman" w:cs="Times New Roman"/>
           <w:sz w:val="24"/>
           <w:szCs w:val="24"/>
         </w:rPr>
@@ -253,6 +299,7 @@
       <w:proofErr w:type="spellEnd"/>
       <w:r>
         <w:rPr>
+          <w:rFonts w:ascii="Times New Roman" w:hAnsi="Times New Roman" w:cs="Times New Roman"/>
           <w:sz w:val="24"/>
           <w:szCs w:val="24"/>
         </w:rPr>
@@ -262,12 +309,14 @@
     <w:p>
       <w:pPr>
         <w:rPr>
-          <w:sz w:val="24"/>
-          <w:szCs w:val="24"/>
-        </w:rPr>
-      </w:pPr>
-      <w:r>
-        <w:rPr>
+          <w:rFonts w:ascii="Times New Roman" w:hAnsi="Times New Roman" w:cs="Times New Roman"/>
+          <w:sz w:val="24"/>
+          <w:szCs w:val="24"/>
+        </w:rPr>
+      </w:pPr>
+      <w:r>
+        <w:rPr>
+          <w:rFonts w:ascii="Times New Roman" w:hAnsi="Times New Roman" w:cs="Times New Roman"/>
           <w:sz w:val="24"/>
           <w:szCs w:val="24"/>
         </w:rPr>
@@ -275,6 +324,7 @@
       </w:r>
       <w:r>
         <w:rPr>
+          <w:rFonts w:ascii="Times New Roman" w:hAnsi="Times New Roman" w:cs="Times New Roman"/>
           <w:sz w:val="24"/>
           <w:szCs w:val="24"/>
         </w:rPr>
@@ -282,6 +332,7 @@
       </w:r>
       <w:r>
         <w:rPr>
+          <w:rFonts w:ascii="Times New Roman" w:hAnsi="Times New Roman" w:cs="Times New Roman"/>
           <w:sz w:val="24"/>
           <w:szCs w:val="24"/>
         </w:rPr>
@@ -290,6 +341,7 @@
       <w:proofErr w:type="spellStart"/>
       <w:r>
         <w:rPr>
+          <w:rFonts w:ascii="Times New Roman" w:hAnsi="Times New Roman" w:cs="Times New Roman"/>
           <w:sz w:val="24"/>
           <w:szCs w:val="24"/>
         </w:rPr>
@@ -298,6 +350,7 @@
       <w:proofErr w:type="spellEnd"/>
       <w:r>
         <w:rPr>
+          <w:rFonts w:ascii="Times New Roman" w:hAnsi="Times New Roman" w:cs="Times New Roman"/>
           <w:sz w:val="24"/>
           <w:szCs w:val="24"/>
         </w:rPr>
@@ -335,12 +388,14 @@
     <w:p>
       <w:pPr>
         <w:rPr>
+          <w:rFonts w:ascii="Times New Roman" w:hAnsi="Times New Roman" w:cs="Times New Roman"/>
           <w:sz w:val="32"/>
           <w:szCs w:val="32"/>
         </w:rPr>
       </w:pPr>
       <w:r>
         <w:rPr>
+          <w:rFonts w:ascii="Times New Roman" w:hAnsi="Times New Roman" w:cs="Times New Roman"/>
           <w:sz w:val="32"/>
           <w:szCs w:val="32"/>
         </w:rPr>
@@ -348,34 +403,47 @@
       </w:r>
     </w:p>
     <w:p>
-      <w:r>
+      <w:pPr>
+        <w:rPr>
+          <w:rFonts w:ascii="Times New Roman" w:hAnsi="Times New Roman" w:cs="Times New Roman"/>
+        </w:rPr>
+      </w:pPr>
+      <w:r>
+        <w:rPr>
+          <w:rFonts w:ascii="Times New Roman" w:hAnsi="Times New Roman" w:cs="Times New Roman"/>
+        </w:rPr>
         <w:t xml:space="preserve">Ezen az </w:t>
       </w:r>
       <w:proofErr w:type="spellStart"/>
       <w:r>
+        <w:rPr>
+          <w:rFonts w:ascii="Times New Roman" w:hAnsi="Times New Roman" w:cs="Times New Roman"/>
+        </w:rPr>
         <w:t>aloldalalon</w:t>
       </w:r>
       <w:proofErr w:type="spellEnd"/>
       <w:r>
+        <w:rPr>
+          <w:rFonts w:ascii="Times New Roman" w:hAnsi="Times New Roman" w:cs="Times New Roman"/>
+        </w:rPr>
         <w:t xml:space="preserve"> lesznek információk megtalálhatóak rólunk. </w:t>
       </w:r>
     </w:p>
     <w:p>
       <w:pPr>
-        <w:jc w:val="both"/>
-        <w:rPr>
-          <w:rFonts w:ascii="Times New Roman" w:hAnsi="Times New Roman" w:cs="Times New Roman"/>
-          <w:sz w:val="24"/>
-          <w:szCs w:val="24"/>
-        </w:rPr>
-      </w:pPr>
-      <w:r>
-        <w:rPr>
-          <w:rFonts w:ascii="Times New Roman" w:hAnsi="Times New Roman" w:cs="Times New Roman"/>
-          <w:sz w:val="24"/>
-          <w:szCs w:val="24"/>
-        </w:rPr>
-        <w:t xml:space="preserve">A weboldal tetején található lesz egy </w:t>
+        <w:rPr>
+          <w:rFonts w:ascii="Times New Roman" w:hAnsi="Times New Roman" w:cs="Times New Roman"/>
+          <w:sz w:val="24"/>
+          <w:szCs w:val="24"/>
+        </w:rPr>
+      </w:pPr>
+      <w:r>
+        <w:rPr>
+          <w:rFonts w:ascii="Times New Roman" w:hAnsi="Times New Roman" w:cs="Times New Roman"/>
+          <w:sz w:val="24"/>
+          <w:szCs w:val="24"/>
+        </w:rPr>
+        <w:t xml:space="preserve">Az oldal tartalmát 3 </w:t>
       </w:r>
       <w:proofErr w:type="spellStart"/>
       <w:r>
@@ -384,7 +452,7 @@
           <w:sz w:val="24"/>
           <w:szCs w:val="24"/>
         </w:rPr>
-        <w:t>navbar</w:t>
+        <w:t>divbe</w:t>
       </w:r>
       <w:proofErr w:type="spellEnd"/>
       <w:r>
@@ -393,50 +461,21 @@
           <w:sz w:val="24"/>
           <w:szCs w:val="24"/>
         </w:rPr>
-        <w:t xml:space="preserve">, amely-ben meg találhatóak lesznek menü pontokként a többi aloldal linkjei a főoldal linkjével együtt. </w:t>
-      </w:r>
-    </w:p>
-    <w:p>
-      <w:pPr>
-        <w:rPr>
-          <w:sz w:val="24"/>
-          <w:szCs w:val="24"/>
-        </w:rPr>
-      </w:pPr>
-      <w:r>
-        <w:rPr>
-          <w:sz w:val="24"/>
-          <w:szCs w:val="24"/>
-        </w:rPr>
-        <w:t xml:space="preserve">Az oldal tartalmát 3 </w:t>
+        <w:t xml:space="preserve"> fogjuk elkülöníteni. Mindhármunknak külön </w:t>
       </w:r>
       <w:proofErr w:type="spellStart"/>
       <w:r>
         <w:rPr>
-          <w:sz w:val="24"/>
-          <w:szCs w:val="24"/>
-        </w:rPr>
-        <w:t>divbe</w:t>
+          <w:rFonts w:ascii="Times New Roman" w:hAnsi="Times New Roman" w:cs="Times New Roman"/>
+          <w:sz w:val="24"/>
+          <w:szCs w:val="24"/>
+        </w:rPr>
+        <w:t>divje</w:t>
       </w:r>
       <w:proofErr w:type="spellEnd"/>
       <w:r>
         <w:rPr>
-          <w:sz w:val="24"/>
-          <w:szCs w:val="24"/>
-        </w:rPr>
-        <w:t xml:space="preserve"> fogjuk elkülöníteni. Mindhármunknak külön </w:t>
-      </w:r>
-      <w:proofErr w:type="spellStart"/>
-      <w:r>
-        <w:rPr>
-          <w:sz w:val="24"/>
-          <w:szCs w:val="24"/>
-        </w:rPr>
-        <w:t>divje</w:t>
-      </w:r>
-      <w:proofErr w:type="spellEnd"/>
-      <w:r>
-        <w:rPr>
+          <w:rFonts w:ascii="Times New Roman" w:hAnsi="Times New Roman" w:cs="Times New Roman"/>
           <w:sz w:val="24"/>
           <w:szCs w:val="24"/>
         </w:rPr>
@@ -445,227 +484,140 @@
     </w:p>
     <w:p>
       <w:pPr>
-        <w:jc w:val="both"/>
-        <w:rPr>
-          <w:rFonts w:ascii="Times New Roman" w:hAnsi="Times New Roman" w:cs="Times New Roman"/>
-          <w:sz w:val="24"/>
-          <w:szCs w:val="24"/>
-        </w:rPr>
-      </w:pPr>
-      <w:r>
-        <w:rPr>
-          <w:rFonts w:ascii="Times New Roman" w:hAnsi="Times New Roman" w:cs="Times New Roman"/>
-          <w:sz w:val="24"/>
-          <w:szCs w:val="24"/>
-        </w:rPr>
-        <w:t>Az oldal láblécében lesznek megtalálhatóak az elérhetőségeink, email címünk, facebook oldalunk és térképen való elhelyezkedésünk.</w:t>
-      </w:r>
-    </w:p>
-    <w:p>
-      <w:pPr>
-        <w:rPr>
+        <w:rPr>
+          <w:rFonts w:ascii="Times New Roman" w:hAnsi="Times New Roman" w:cs="Times New Roman"/>
           <w:sz w:val="28"/>
           <w:szCs w:val="28"/>
         </w:rPr>
       </w:pPr>
       <w:r>
         <w:rPr>
+          <w:rFonts w:ascii="Times New Roman" w:hAnsi="Times New Roman" w:cs="Times New Roman"/>
           <w:sz w:val="28"/>
           <w:szCs w:val="28"/>
         </w:rPr>
-        <w:t>Sütés: Főételek</w:t>
-      </w:r>
-    </w:p>
-    <w:p>
-      <w:pPr>
-        <w:rPr>
+        <w:t xml:space="preserve">Sütés: </w:t>
+      </w:r>
+      <w:proofErr w:type="spellStart"/>
+      <w:r>
+        <w:rPr>
+          <w:rFonts w:ascii="Times New Roman" w:hAnsi="Times New Roman" w:cs="Times New Roman"/>
           <w:sz w:val="28"/>
           <w:szCs w:val="28"/>
         </w:rPr>
-      </w:pPr>
-      <w:r>
-        <w:rPr>
+        <w:t>Főételek</w:t>
+      </w:r>
+      <w:proofErr w:type="spellEnd"/>
+    </w:p>
+    <w:p>
+      <w:pPr>
+        <w:rPr>
+          <w:rFonts w:ascii="Times New Roman" w:hAnsi="Times New Roman" w:cs="Times New Roman"/>
           <w:sz w:val="28"/>
           <w:szCs w:val="28"/>
         </w:rPr>
+      </w:pPr>
+      <w:r>
+        <w:rPr>
+          <w:rFonts w:ascii="Times New Roman" w:hAnsi="Times New Roman" w:cs="Times New Roman"/>
+          <w:sz w:val="28"/>
+          <w:szCs w:val="28"/>
+        </w:rPr>
         <w:t>Készítette: Tátrai Dominik</w:t>
       </w:r>
     </w:p>
     <w:p>
       <w:pPr>
         <w:rPr>
-          <w:sz w:val="24"/>
-          <w:szCs w:val="24"/>
-        </w:rPr>
-      </w:pPr>
-      <w:r>
-        <w:rPr>
+          <w:rFonts w:ascii="Times New Roman" w:hAnsi="Times New Roman" w:cs="Times New Roman"/>
+          <w:sz w:val="24"/>
+          <w:szCs w:val="24"/>
+        </w:rPr>
+      </w:pPr>
+      <w:r>
+        <w:rPr>
+          <w:rFonts w:ascii="Times New Roman" w:hAnsi="Times New Roman" w:cs="Times New Roman"/>
+          <w:sz w:val="24"/>
+          <w:szCs w:val="24"/>
+        </w:rPr>
+        <w:t xml:space="preserve">A projekt megvalósításában </w:t>
+      </w:r>
+      <w:r>
+        <w:rPr>
+          <w:rFonts w:ascii="Times New Roman" w:hAnsi="Times New Roman" w:cs="Times New Roman"/>
+          <w:sz w:val="24"/>
+          <w:szCs w:val="24"/>
+          <w:u w:val="single"/>
+        </w:rPr>
+        <w:t>hárman</w:t>
+      </w:r>
+      <w:r>
+        <w:rPr>
+          <w:rFonts w:ascii="Times New Roman" w:hAnsi="Times New Roman" w:cs="Times New Roman"/>
+          <w:sz w:val="24"/>
+          <w:szCs w:val="24"/>
+        </w:rPr>
+        <w:t xml:space="preserve"> vagyunk, így a weboldal és ahhoz tartozó aloldalakat minél egyenlőbben osztjuk fel. A főoldal, illetve egyéb ismertető, (rólunk) információ oldalak </w:t>
+      </w:r>
+      <w:r>
+        <w:rPr>
+          <w:rFonts w:ascii="Times New Roman" w:hAnsi="Times New Roman" w:cs="Times New Roman"/>
           <w:sz w:val="24"/>
           <w:szCs w:val="24"/>
         </w:rPr>
         <w:lastRenderedPageBreak/>
-        <w:t xml:space="preserve">A projekt megvalósításában </w:t>
-      </w:r>
-      <w:r>
-        <w:rPr>
-          <w:sz w:val="24"/>
-          <w:szCs w:val="24"/>
-          <w:u w:val="single"/>
-        </w:rPr>
-        <w:t>hárman</w:t>
-      </w:r>
-      <w:r>
-        <w:rPr>
-          <w:sz w:val="24"/>
-          <w:szCs w:val="24"/>
-        </w:rPr>
-        <w:t xml:space="preserve"> vagyunk, így a weboldal és ahhoz tartozó aloldalakat minél egyenlőbben osztjuk fel. A főoldal, illetve egyéb ismertető, (rólunk) információ oldalak közös szerkesztés által jönnek létre nagyobb összhanggal, míg a három fő aloldal, rendelkezni fog az egyeztetett stílussal, tartalmi eloszlása az adott személy ízlésén </w:t>
-      </w:r>
-      <w:r>
-        <w:rPr>
-          <w:sz w:val="24"/>
-          <w:szCs w:val="24"/>
-        </w:rPr>
-        <w:t>fog alapulni.</w:t>
-      </w:r>
-      <w:r>
-        <w:rPr>
-          <w:sz w:val="24"/>
-          <w:szCs w:val="24"/>
-        </w:rPr>
-        <w:t xml:space="preserve"> Az én aloldalam a sült főételeket tartalmaz</w:t>
-      </w:r>
-      <w:r>
-        <w:rPr>
-          <w:sz w:val="24"/>
-          <w:szCs w:val="24"/>
-        </w:rPr>
-        <w:t xml:space="preserve"> majd.</w:t>
-      </w:r>
-    </w:p>
-    <w:p>
-      <w:pPr>
-        <w:rPr>
-          <w:sz w:val="24"/>
-          <w:szCs w:val="24"/>
-        </w:rPr>
-      </w:pPr>
-      <w:r>
-        <w:rPr>
-          <w:sz w:val="24"/>
-          <w:szCs w:val="24"/>
-        </w:rPr>
-        <w:t>Az oldal tetején egy navigációs sáv fog elhelyezkedni, így biztosítva a további aloldalak elérését.</w:t>
-      </w:r>
-      <w:r>
-        <w:rPr>
-          <w:sz w:val="24"/>
-          <w:szCs w:val="24"/>
-        </w:rPr>
-        <w:br/>
-        <w:t>egy nagy kép fogja kitölteni a hátteret, azon pedig több színezett div</w:t>
-      </w:r>
-      <w:r>
-        <w:rPr>
-          <w:sz w:val="24"/>
-          <w:szCs w:val="24"/>
-        </w:rPr>
-        <w:t>-</w:t>
+        <w:t>közös szerkesztés által jönnek létre nagyobb összhanggal, míg a három fő aloldal, rendelkezni fog az egyeztetett stílussal, tartalmi eloszlása az adott személy ízlésén fog alapulni. Az én aloldalam a sült főételeket tartalmaz majd.</w:t>
+      </w:r>
+    </w:p>
+    <w:p>
+      <w:pPr>
+        <w:rPr>
+          <w:rFonts w:ascii="Times New Roman" w:hAnsi="Times New Roman" w:cs="Times New Roman"/>
+          <w:sz w:val="24"/>
+          <w:szCs w:val="24"/>
+        </w:rPr>
+      </w:pPr>
+      <w:r>
+        <w:rPr>
+          <w:rFonts w:ascii="Times New Roman" w:hAnsi="Times New Roman" w:cs="Times New Roman"/>
+          <w:sz w:val="24"/>
+          <w:szCs w:val="24"/>
+        </w:rPr>
+        <w:t>E</w:t>
+      </w:r>
+      <w:r>
+        <w:rPr>
+          <w:rFonts w:ascii="Times New Roman" w:hAnsi="Times New Roman" w:cs="Times New Roman"/>
+          <w:sz w:val="24"/>
+          <w:szCs w:val="24"/>
+        </w:rPr>
+        <w:t>gy nagy kép fogja kitölteni a hátteret, azon pedig több színezett div-</w:t>
       </w:r>
       <w:proofErr w:type="spellStart"/>
       <w:r>
         <w:rPr>
-          <w:sz w:val="24"/>
-          <w:szCs w:val="24"/>
-        </w:rPr>
-        <w:t>box</w:t>
-      </w:r>
-      <w:r>
-        <w:rPr>
-          <w:sz w:val="24"/>
-          <w:szCs w:val="24"/>
-        </w:rPr>
-        <w:t>b</w:t>
-      </w:r>
-      <w:r>
-        <w:rPr>
-          <w:sz w:val="24"/>
-          <w:szCs w:val="24"/>
-        </w:rPr>
-        <w:t>a</w:t>
-      </w:r>
-      <w:r>
-        <w:rPr>
-          <w:sz w:val="24"/>
-          <w:szCs w:val="24"/>
-        </w:rPr>
-        <w:t>n</w:t>
+          <w:rFonts w:ascii="Times New Roman" w:hAnsi="Times New Roman" w:cs="Times New Roman"/>
+          <w:sz w:val="24"/>
+          <w:szCs w:val="24"/>
+        </w:rPr>
+        <w:t>boxban</w:t>
       </w:r>
       <w:proofErr w:type="spellEnd"/>
       <w:r>
         <w:rPr>
-          <w:sz w:val="24"/>
-          <w:szCs w:val="24"/>
-        </w:rPr>
-        <w:t xml:space="preserve"> elhelyezkedő tartalom lesz megtekinthető (itt lesznek az ételek), illetve lesz egy gyors ismertető az oldalról a</w:t>
-      </w:r>
-      <w:r>
-        <w:rPr>
-          <w:sz w:val="24"/>
-          <w:szCs w:val="24"/>
-        </w:rPr>
-        <w:t>z</w:t>
-      </w:r>
-      <w:r>
-        <w:rPr>
-          <w:sz w:val="24"/>
-          <w:szCs w:val="24"/>
-        </w:rPr>
-        <w:t xml:space="preserve"> aloldal alján szintén színezett div</w:t>
-      </w:r>
-      <w:r>
-        <w:rPr>
-          <w:sz w:val="24"/>
-          <w:szCs w:val="24"/>
-        </w:rPr>
-        <w:t>-</w:t>
-      </w:r>
-      <w:proofErr w:type="spellStart"/>
-      <w:r>
-        <w:rPr>
-          <w:sz w:val="24"/>
-          <w:szCs w:val="24"/>
-        </w:rPr>
-        <w:t>box</w:t>
-      </w:r>
-      <w:r>
-        <w:rPr>
-          <w:sz w:val="24"/>
-          <w:szCs w:val="24"/>
-        </w:rPr>
-        <w:t>b</w:t>
-      </w:r>
-      <w:r>
-        <w:rPr>
-          <w:sz w:val="24"/>
-          <w:szCs w:val="24"/>
-        </w:rPr>
-        <w:t>a</w:t>
-      </w:r>
-      <w:r>
-        <w:rPr>
-          <w:sz w:val="24"/>
-          <w:szCs w:val="24"/>
-        </w:rPr>
-        <w:t>n</w:t>
-      </w:r>
-      <w:proofErr w:type="spellEnd"/>
-      <w:r>
-        <w:rPr>
-          <w:sz w:val="24"/>
-          <w:szCs w:val="24"/>
-        </w:rPr>
-        <w:t>.</w:t>
+          <w:rFonts w:ascii="Times New Roman" w:hAnsi="Times New Roman" w:cs="Times New Roman"/>
+          <w:sz w:val="24"/>
+          <w:szCs w:val="24"/>
+        </w:rPr>
+        <w:t xml:space="preserve"> elhelyezkedő tartalom lesz megtek</w:t>
+      </w:r>
+      <w:r>
+        <w:rPr>
+          <w:rFonts w:ascii="Times New Roman" w:hAnsi="Times New Roman" w:cs="Times New Roman"/>
+          <w:sz w:val="24"/>
+          <w:szCs w:val="24"/>
+        </w:rPr>
+        <w:t>inthető (itt lesznek az ételek).</w:t>
       </w:r>
     </w:p>
     <w:p>
@@ -719,23 +671,7 @@
           <w:sz w:val="24"/>
           <w:szCs w:val="24"/>
         </w:rPr>
-        <w:t xml:space="preserve">Az aloldalam a top 5 legismertebb </w:t>
-      </w:r>
-      <w:r>
-        <w:rPr>
-          <w:rFonts w:ascii="Times New Roman" w:hAnsi="Times New Roman" w:cs="Times New Roman"/>
-          <w:sz w:val="24"/>
-          <w:szCs w:val="24"/>
-        </w:rPr>
-        <w:t xml:space="preserve">magyar </w:t>
-      </w:r>
-      <w:r>
-        <w:rPr>
-          <w:rFonts w:ascii="Times New Roman" w:hAnsi="Times New Roman" w:cs="Times New Roman"/>
-          <w:sz w:val="24"/>
-          <w:szCs w:val="24"/>
-        </w:rPr>
-        <w:t xml:space="preserve">süteményről fog szólni. </w:t>
+        <w:t xml:space="preserve">Az aloldalam a top 5 legismertebb magyar süteményről fog szólni. </w:t>
       </w:r>
     </w:p>
     <w:p>
@@ -753,7 +689,43 @@
           <w:sz w:val="24"/>
           <w:szCs w:val="24"/>
         </w:rPr>
-        <w:t xml:space="preserve">A weboldal tetején található lesz egy </w:t>
+        <w:t>Ez alatt található egy fejlécben az oldal főcíme, neve, amely Sütemények készítése lesz.</w:t>
+      </w:r>
+    </w:p>
+    <w:p>
+      <w:pPr>
+        <w:jc w:val="both"/>
+        <w:rPr>
+          <w:rFonts w:ascii="Times New Roman" w:hAnsi="Times New Roman" w:cs="Times New Roman"/>
+          <w:sz w:val="24"/>
+          <w:szCs w:val="24"/>
+        </w:rPr>
+      </w:pPr>
+      <w:r>
+        <w:rPr>
+          <w:rFonts w:ascii="Times New Roman" w:hAnsi="Times New Roman" w:cs="Times New Roman"/>
+          <w:sz w:val="24"/>
+          <w:szCs w:val="24"/>
+        </w:rPr>
+        <w:t>Ez mellett vagy mögött található lesz egy kép egy süteményről.</w:t>
+      </w:r>
+    </w:p>
+    <w:p>
+      <w:pPr>
+        <w:jc w:val="both"/>
+        <w:rPr>
+          <w:rFonts w:ascii="Times New Roman" w:hAnsi="Times New Roman" w:cs="Times New Roman"/>
+          <w:sz w:val="24"/>
+          <w:szCs w:val="24"/>
+        </w:rPr>
+      </w:pPr>
+      <w:r>
+        <w:rPr>
+          <w:rFonts w:ascii="Times New Roman" w:hAnsi="Times New Roman" w:cs="Times New Roman"/>
+          <w:sz w:val="24"/>
+          <w:szCs w:val="24"/>
+        </w:rPr>
+        <w:t xml:space="preserve">Az oldal tartalmát 5 különböző </w:t>
       </w:r>
       <w:proofErr w:type="spellStart"/>
       <w:r>
@@ -762,7 +734,7 @@
           <w:sz w:val="24"/>
           <w:szCs w:val="24"/>
         </w:rPr>
-        <w:t>navbar</w:t>
+        <w:t>divbe</w:t>
       </w:r>
       <w:proofErr w:type="spellEnd"/>
       <w:r>
@@ -771,61 +743,7 @@
           <w:sz w:val="24"/>
           <w:szCs w:val="24"/>
         </w:rPr>
-        <w:t xml:space="preserve">, amely-ben meg találhatóak lesznek menü pontokként a többi aloldal linkjei a főoldal linkjével együtt. </w:t>
-      </w:r>
-    </w:p>
-    <w:p>
-      <w:pPr>
-        <w:jc w:val="both"/>
-        <w:rPr>
-          <w:rFonts w:ascii="Times New Roman" w:hAnsi="Times New Roman" w:cs="Times New Roman"/>
-          <w:sz w:val="24"/>
-          <w:szCs w:val="24"/>
-        </w:rPr>
-      </w:pPr>
-      <w:r>
-        <w:rPr>
-          <w:rFonts w:ascii="Times New Roman" w:hAnsi="Times New Roman" w:cs="Times New Roman"/>
-          <w:sz w:val="24"/>
-          <w:szCs w:val="24"/>
-        </w:rPr>
-        <w:t>Ez alatt található egy fejlécben az oldal főcíme, neve, amely Sütemények készítése lesz.</w:t>
-      </w:r>
-    </w:p>
-    <w:p>
-      <w:pPr>
-        <w:jc w:val="both"/>
-        <w:rPr>
-          <w:rFonts w:ascii="Times New Roman" w:hAnsi="Times New Roman" w:cs="Times New Roman"/>
-          <w:sz w:val="24"/>
-          <w:szCs w:val="24"/>
-        </w:rPr>
-      </w:pPr>
-      <w:r>
-        <w:rPr>
-          <w:rFonts w:ascii="Times New Roman" w:hAnsi="Times New Roman" w:cs="Times New Roman"/>
-          <w:sz w:val="24"/>
-          <w:szCs w:val="24"/>
-        </w:rPr>
-        <w:t>Ez mellett vagy mögött található lesz egy kép egy süteményről.</w:t>
-      </w:r>
-    </w:p>
-    <w:p>
-      <w:pPr>
-        <w:jc w:val="both"/>
-        <w:rPr>
-          <w:rFonts w:ascii="Times New Roman" w:hAnsi="Times New Roman" w:cs="Times New Roman"/>
-          <w:sz w:val="24"/>
-          <w:szCs w:val="24"/>
-        </w:rPr>
-      </w:pPr>
-      <w:r>
-        <w:rPr>
-          <w:rFonts w:ascii="Times New Roman" w:hAnsi="Times New Roman" w:cs="Times New Roman"/>
-          <w:sz w:val="24"/>
-          <w:szCs w:val="24"/>
-        </w:rPr>
-        <w:t xml:space="preserve">Az oldal tartalmát 5 különböző </w:t>
+        <w:t xml:space="preserve">, </w:t>
       </w:r>
       <w:proofErr w:type="spellStart"/>
       <w:r>
@@ -834,7 +752,7 @@
           <w:sz w:val="24"/>
           <w:szCs w:val="24"/>
         </w:rPr>
-        <w:t>divbe</w:t>
+        <w:t>boxba</w:t>
       </w:r>
       <w:proofErr w:type="spellEnd"/>
       <w:r>
@@ -843,7 +761,7 @@
           <w:sz w:val="24"/>
           <w:szCs w:val="24"/>
         </w:rPr>
-        <w:t xml:space="preserve">, </w:t>
+        <w:t xml:space="preserve"> fogom elkülöníteni. Az első és legfelső </w:t>
       </w:r>
       <w:proofErr w:type="spellStart"/>
       <w:r>
@@ -852,7 +770,7 @@
           <w:sz w:val="24"/>
           <w:szCs w:val="24"/>
         </w:rPr>
-        <w:t>boxba</w:t>
+        <w:t>divben</w:t>
       </w:r>
       <w:proofErr w:type="spellEnd"/>
       <w:r>
@@ -861,59 +779,7 @@
           <w:sz w:val="24"/>
           <w:szCs w:val="24"/>
         </w:rPr>
-        <w:t xml:space="preserve"> fogom elkülöníteni. Az első és legfelső </w:t>
-      </w:r>
-      <w:proofErr w:type="spellStart"/>
-      <w:r>
-        <w:rPr>
-          <w:rFonts w:ascii="Times New Roman" w:hAnsi="Times New Roman" w:cs="Times New Roman"/>
-          <w:sz w:val="24"/>
-          <w:szCs w:val="24"/>
-        </w:rPr>
-        <w:t>divben</w:t>
-      </w:r>
-      <w:proofErr w:type="spellEnd"/>
-      <w:r>
-        <w:rPr>
-          <w:rFonts w:ascii="Times New Roman" w:hAnsi="Times New Roman" w:cs="Times New Roman"/>
-          <w:sz w:val="24"/>
-          <w:szCs w:val="24"/>
-        </w:rPr>
-        <w:t xml:space="preserve"> található lesz egy kép egy </w:t>
-      </w:r>
-      <w:r>
-        <w:rPr>
-          <w:rFonts w:ascii="Times New Roman" w:hAnsi="Times New Roman" w:cs="Times New Roman"/>
-          <w:sz w:val="24"/>
-          <w:szCs w:val="24"/>
-        </w:rPr>
-        <w:t>süteményestálról</w:t>
-      </w:r>
-      <w:r>
-        <w:rPr>
-          <w:rFonts w:ascii="Times New Roman" w:hAnsi="Times New Roman" w:cs="Times New Roman"/>
-          <w:sz w:val="24"/>
-          <w:szCs w:val="24"/>
-        </w:rPr>
-        <w:t>, a kép alatt pedig a süteményekről lévő álltalános ismereteket fogom leírni. Ez a div alatt egymás mellet lesz a másik négy div elhelyezve. Mind a négy div tetején található lesz egy kép egy adott süteményről alatta pedig az arról a süteményről legalapvetőbb tudnivalók lesznek leírva röviden. Mindegyik div szövege alatt a div legalján található lesz egy gomb, link, amely átirányít minket egy olyan weboldalra, ahol az adott sütemény elkészítéséről többet is megtudhatunk.</w:t>
-      </w:r>
-    </w:p>
-    <w:p>
-      <w:pPr>
-        <w:jc w:val="both"/>
-        <w:rPr>
-          <w:rFonts w:ascii="Times New Roman" w:hAnsi="Times New Roman" w:cs="Times New Roman"/>
-          <w:sz w:val="24"/>
-          <w:szCs w:val="24"/>
-        </w:rPr>
-      </w:pPr>
-      <w:r>
-        <w:rPr>
-          <w:rFonts w:ascii="Times New Roman" w:hAnsi="Times New Roman" w:cs="Times New Roman"/>
-          <w:sz w:val="24"/>
-          <w:szCs w:val="24"/>
-        </w:rPr>
-        <w:t>Az oldal láblécében lesznek megtalálhatóak az elérhetőségeink, email címünk, facebook oldalunk és térképen való elhelyezkedésünk.</w:t>
+        <w:t xml:space="preserve"> található lesz egy kép egy süteményestálról, a kép alatt pedig a süteményekről lévő álltalános ismereteket fogom leírni. Ez a div alatt egymás mellet lesz a másik négy div elhelyezve. Mind a négy div tetején található lesz egy kép egy adott süteményről alatta pedig az arról a süteményről legalapvetőbb tudnivalók lesznek leírva röviden. Mindegyik div szövege alatt a div legalján található lesz egy gomb, link, amely átirányít minket egy olyan weboldalra, ahol az adott sütemény elkészítéséről többet is megtudhatunk.</w:t>
       </w:r>
     </w:p>
     <w:p>
@@ -951,15 +817,7 @@
           <w:sz w:val="28"/>
           <w:szCs w:val="28"/>
         </w:rPr>
-        <w:t xml:space="preserve">Készítette: </w:t>
-      </w:r>
-      <w:r>
-        <w:rPr>
-          <w:rFonts w:ascii="Times New Roman" w:hAnsi="Times New Roman" w:cs="Times New Roman"/>
-          <w:sz w:val="28"/>
-          <w:szCs w:val="28"/>
-        </w:rPr>
-        <w:t>Mészáros Richárd</w:t>
+        <w:t>Készítette: Mészáros Richárd</w:t>
       </w:r>
     </w:p>
     <w:p>
@@ -972,6 +830,14 @@
           <w:szCs w:val="24"/>
         </w:rPr>
       </w:pPr>
+      <w:r>
+        <w:rPr>
+          <w:rFonts w:ascii="Times New Roman" w:hAnsi="Times New Roman" w:cs="Times New Roman"/>
+          <w:sz w:val="24"/>
+          <w:szCs w:val="24"/>
+        </w:rPr>
+        <w:t>Ez egy aloldal. Bármely más aloldalról, és fő oldalról el lehet érni.</w:t>
+      </w:r>
     </w:p>
     <w:p>
       <w:pPr>
@@ -989,7 +855,7 @@
           <w:sz w:val="24"/>
           <w:szCs w:val="24"/>
         </w:rPr>
-        <w:t>Ez egy aloldal. Bármely más aloldalról, és fő oldalról el lehet érni.</w:t>
+        <w:t>A Főzésről fog szólni. Az aloldal interaktív lesz, és képeket is fog tartalmazni.</w:t>
       </w:r>
     </w:p>
     <w:p>
@@ -1008,7 +874,7 @@
           <w:sz w:val="24"/>
           <w:szCs w:val="24"/>
         </w:rPr>
-        <w:t>A Főzésről fog szólni. Az aloldal interaktív lesz, és képeket is fog tartalmazni.</w:t>
+        <w:t>A navigációs panel alatt lesz megtalálható a cím. („Főzés”)</w:t>
       </w:r>
     </w:p>
     <w:p>
@@ -1021,36 +887,14 @@
           <w:szCs w:val="24"/>
         </w:rPr>
       </w:pPr>
-    </w:p>
-    <w:p>
-      <w:pPr>
-        <w:spacing w:line="276" w:lineRule="auto"/>
-        <w:jc w:val="both"/>
-        <w:rPr>
-          <w:rFonts w:ascii="Times New Roman" w:hAnsi="Times New Roman" w:cs="Times New Roman"/>
-          <w:sz w:val="24"/>
-          <w:szCs w:val="24"/>
-        </w:rPr>
-      </w:pPr>
-      <w:r>
-        <w:rPr>
-          <w:rFonts w:ascii="Times New Roman" w:hAnsi="Times New Roman" w:cs="Times New Roman"/>
-          <w:sz w:val="24"/>
-          <w:szCs w:val="24"/>
-        </w:rPr>
-        <w:t>Felül egy navigációs panel van, ami segítségével mozoghatunk az aloldalak között. Ha az ablak kisebb, és a linkek nem férnek el egy sorban, akkor egy hamburger menü fog megjelenni a linkek helyett.  (Főoldal, Főzés, Sütés, (Húsok sütése), Rólunk)</w:t>
-      </w:r>
-    </w:p>
-    <w:p>
-      <w:pPr>
-        <w:spacing w:line="276" w:lineRule="auto"/>
-        <w:jc w:val="both"/>
-        <w:rPr>
-          <w:rFonts w:ascii="Times New Roman" w:hAnsi="Times New Roman" w:cs="Times New Roman"/>
-          <w:sz w:val="24"/>
-          <w:szCs w:val="24"/>
-        </w:rPr>
-      </w:pPr>
+      <w:r>
+        <w:rPr>
+          <w:rFonts w:ascii="Times New Roman" w:hAnsi="Times New Roman" w:cs="Times New Roman"/>
+          <w:sz w:val="24"/>
+          <w:szCs w:val="24"/>
+        </w:rPr>
+        <w:t xml:space="preserve">A cím alatt a tartalom helyezkedik el. Itt 5 híres magyar étel található majd meg. Az ételek, kártya formában lesznek megtalálhatók. Minden kártyán lesz egy kép. A kártyák, ha lehet, egymás mellé lesznek sorolva. Minden kártya alsó részén az adott étel általános információi </w:t>
+      </w:r>
       <w:r>
         <w:rPr>
           <w:rFonts w:ascii="Times New Roman" w:hAnsi="Times New Roman" w:cs="Times New Roman"/>
@@ -1058,60 +902,17 @@
           <w:szCs w:val="24"/>
         </w:rPr>
         <w:lastRenderedPageBreak/>
-        <w:t>A navigációs panel alatt lesz megtalálható a cím. („Főzés”)</w:t>
-      </w:r>
-    </w:p>
-    <w:p>
-      <w:pPr>
-        <w:spacing w:line="276" w:lineRule="auto"/>
-        <w:jc w:val="both"/>
-        <w:rPr>
-          <w:rFonts w:ascii="Times New Roman" w:hAnsi="Times New Roman" w:cs="Times New Roman"/>
-          <w:sz w:val="24"/>
-          <w:szCs w:val="24"/>
-        </w:rPr>
-      </w:pPr>
-      <w:r>
-        <w:rPr>
-          <w:rFonts w:ascii="Times New Roman" w:hAnsi="Times New Roman" w:cs="Times New Roman"/>
-          <w:sz w:val="24"/>
-          <w:szCs w:val="24"/>
-        </w:rPr>
-        <w:t xml:space="preserve">A cím alatt a tartalom helyezkedik el. Itt 5 híres </w:t>
-      </w:r>
-      <w:r>
-        <w:rPr>
-          <w:rFonts w:ascii="Times New Roman" w:hAnsi="Times New Roman" w:cs="Times New Roman"/>
-          <w:sz w:val="24"/>
-          <w:szCs w:val="24"/>
-        </w:rPr>
-        <w:t>magyar</w:t>
-      </w:r>
-      <w:r>
-        <w:rPr>
-          <w:rFonts w:ascii="Times New Roman" w:hAnsi="Times New Roman" w:cs="Times New Roman"/>
-          <w:sz w:val="24"/>
-          <w:szCs w:val="24"/>
-        </w:rPr>
-        <w:t xml:space="preserve"> étel található majd meg. Az ételek, kártya formában lesznek megtalálhatók. Minden kártyán lesz egy kép. A kártyák, ha lehet, egymás mellé lesznek sorolva. Minden kártya alsó részén az adott étel általános információi lesznek megtalálhatók. Rákattintva átirányít egy weboldalra, ahol minden le van írva, ami az étel elkészítéséhez szükséges.</w:t>
-      </w:r>
-    </w:p>
-    <w:p>
-      <w:pPr>
-        <w:jc w:val="both"/>
-        <w:rPr>
-          <w:rFonts w:ascii="Times New Roman" w:hAnsi="Times New Roman" w:cs="Times New Roman"/>
-          <w:sz w:val="24"/>
-          <w:szCs w:val="24"/>
-        </w:rPr>
-      </w:pPr>
-      <w:r>
-        <w:rPr>
-          <w:rFonts w:ascii="Times New Roman" w:hAnsi="Times New Roman" w:cs="Times New Roman"/>
-          <w:sz w:val="24"/>
-          <w:szCs w:val="24"/>
-        </w:rPr>
-        <w:t>Az oldal láblécében lesznek megtalálhatóak az elérhetőségeink, email címünk, facebook oldalunk és térképen való elhelyezkedésünk.</w:t>
+        <w:t>lesznek megtalálhatók. Rákattintva átirányít egy weboldalra, ahol minden le van írva, ami az étel elkészítéséhez sz</w:t>
+      </w:r>
+      <w:bookmarkStart w:id="0" w:name="_GoBack"/>
+      <w:bookmarkEnd w:id="0"/>
+      <w:r>
+        <w:rPr>
+          <w:rFonts w:ascii="Times New Roman" w:hAnsi="Times New Roman" w:cs="Times New Roman"/>
+          <w:sz w:val="24"/>
+          <w:szCs w:val="24"/>
+        </w:rPr>
+        <w:t>ükséges.</w:t>
       </w:r>
     </w:p>
     <w:p>
@@ -1170,7 +971,7 @@
 </file>
 
 <file path=word/styles.xml><?xml version="1.0" encoding="utf-8"?>
-<w:styles xmlns:mc="http://schemas.openxmlformats.org/markup-compatibility/2006" xmlns:r="http://schemas.openxmlformats.org/officeDocument/2006/relationships" xmlns:w="http://schemas.openxmlformats.org/wordprocessingml/2006/main" xmlns:w14="http://schemas.microsoft.com/office/word/2010/wordml" xmlns:w15="http://schemas.microsoft.com/office/word/2012/wordml" xmlns:w16cex="http://schemas.microsoft.com/office/word/2018/wordml/cex" xmlns:w16cid="http://schemas.microsoft.com/office/word/2016/wordml/cid" xmlns:w16="http://schemas.microsoft.com/office/word/2018/wordml" xmlns:w16sdtdh="http://schemas.microsoft.com/office/word/2020/wordml/sdtdatahash" xmlns:w16se="http://schemas.microsoft.com/office/word/2015/wordml/symex" mc:Ignorable="w14 w15 w16se w16cid w16 w16cex w16sdtdh">
+<w:styles xmlns:mc="http://schemas.openxmlformats.org/markup-compatibility/2006" xmlns:r="http://schemas.openxmlformats.org/officeDocument/2006/relationships" xmlns:w="http://schemas.openxmlformats.org/wordprocessingml/2006/main" xmlns:w14="http://schemas.microsoft.com/office/word/2010/wordml" xmlns:w15="http://schemas.microsoft.com/office/word/2012/wordml" xmlns:w16se="http://schemas.microsoft.com/office/word/2015/wordml/symex" mc:Ignorable="w14 w15 w16se">
   <w:docDefaults>
     <w:rPrDefault>
       <w:rPr>
@@ -1186,7 +987,7 @@
       </w:pPr>
     </w:pPrDefault>
   </w:docDefaults>
-  <w:latentStyles w:defLockedState="0" w:defUIPriority="99" w:defSemiHidden="0" w:defUnhideWhenUsed="0" w:defQFormat="0" w:count="376">
+  <w:latentStyles w:defLockedState="0" w:defUIPriority="99" w:defSemiHidden="0" w:defUnhideWhenUsed="0" w:defQFormat="0" w:count="371">
     <w:lsdException w:name="Normal" w:uiPriority="0" w:qFormat="1"/>
     <w:lsdException w:name="heading 1" w:uiPriority="9" w:qFormat="1"/>
     <w:lsdException w:name="heading 2" w:semiHidden="1" w:uiPriority="9" w:unhideWhenUsed="1" w:qFormat="1"/>
@@ -1292,6 +1093,7 @@
     <w:lsdException w:name="HTML Sample" w:semiHidden="1" w:unhideWhenUsed="1"/>
     <w:lsdException w:name="HTML Typewriter" w:semiHidden="1" w:unhideWhenUsed="1"/>
     <w:lsdException w:name="HTML Variable" w:semiHidden="1" w:unhideWhenUsed="1"/>
+    <w:lsdException w:name="Normal Table" w:semiHidden="1" w:unhideWhenUsed="1"/>
     <w:lsdException w:name="annotation subject" w:semiHidden="1" w:unhideWhenUsed="1"/>
     <w:lsdException w:name="No List" w:semiHidden="1" w:unhideWhenUsed="1"/>
     <w:lsdException w:name="Outline List 1" w:semiHidden="1" w:unhideWhenUsed="1"/>
@@ -1334,8 +1136,11 @@
     <w:lsdException w:name="Table Contemporary" w:semiHidden="1" w:unhideWhenUsed="1"/>
     <w:lsdException w:name="Table Elegant" w:semiHidden="1" w:unhideWhenUsed="1"/>
     <w:lsdException w:name="Table Professional" w:semiHidden="1" w:unhideWhenUsed="1"/>
+    <w:lsdException w:name="Table Subtle 1" w:semiHidden="1" w:unhideWhenUsed="1"/>
     <w:lsdException w:name="Table Subtle 2" w:semiHidden="1" w:unhideWhenUsed="1"/>
     <w:lsdException w:name="Table Web 1" w:semiHidden="1" w:unhideWhenUsed="1"/>
+    <w:lsdException w:name="Table Web 2" w:semiHidden="1" w:unhideWhenUsed="1"/>
+    <w:lsdException w:name="Table Web 3" w:semiHidden="1" w:unhideWhenUsed="1"/>
     <w:lsdException w:name="Balloon Text" w:semiHidden="1" w:unhideWhenUsed="1"/>
     <w:lsdException w:name="Table Grid" w:uiPriority="39"/>
     <w:lsdException w:name="Table Theme" w:semiHidden="1" w:unhideWhenUsed="1"/>
@@ -1554,11 +1359,6 @@
     <w:lsdException w:name="List Table 5 Dark Accent 6" w:uiPriority="50"/>
     <w:lsdException w:name="List Table 6 Colorful Accent 6" w:uiPriority="51"/>
     <w:lsdException w:name="List Table 7 Colorful Accent 6" w:uiPriority="52"/>
-    <w:lsdException w:name="Mention" w:semiHidden="1" w:unhideWhenUsed="1"/>
-    <w:lsdException w:name="Smart Hyperlink" w:semiHidden="1" w:unhideWhenUsed="1"/>
-    <w:lsdException w:name="Hashtag" w:semiHidden="1" w:unhideWhenUsed="1"/>
-    <w:lsdException w:name="Unresolved Mention" w:semiHidden="1" w:unhideWhenUsed="1"/>
-    <w:lsdException w:name="Smart Link" w:semiHidden="1" w:unhideWhenUsed="1"/>
   </w:latentStyles>
   <w:style w:type="paragraph" w:default="1" w:styleId="Norml">
     <w:name w:val="Normal"/>

</xml_diff>

<commit_message>
Weboldal szöveges tervezésének korigálása
</commit_message>
<xml_diff>
--- a/Weboldal szöveges tervezése.docx
+++ b/Weboldal szöveges tervezése.docx
@@ -22,6 +22,7 @@
     </w:p>
     <w:p>
       <w:pPr>
+        <w:jc w:val="both"/>
         <w:rPr>
           <w:rFonts w:ascii="Times New Roman" w:hAnsi="Times New Roman" w:cs="Times New Roman"/>
           <w:sz w:val="32"/>
@@ -39,6 +40,7 @@
     </w:p>
     <w:p>
       <w:pPr>
+        <w:jc w:val="both"/>
         <w:rPr>
           <w:rFonts w:ascii="Times New Roman" w:hAnsi="Times New Roman" w:cs="Times New Roman"/>
           <w:sz w:val="24"/>
@@ -77,47 +79,12 @@
           <w:sz w:val="24"/>
           <w:szCs w:val="24"/>
         </w:rPr>
-        <w:t xml:space="preserve">A weboldal tetején található lesz egy </w:t>
-      </w:r>
-      <w:proofErr w:type="spellStart"/>
-      <w:r>
-        <w:rPr>
-          <w:rFonts w:ascii="Times New Roman" w:hAnsi="Times New Roman" w:cs="Times New Roman"/>
-          <w:sz w:val="24"/>
-          <w:szCs w:val="24"/>
-        </w:rPr>
-        <w:t>navbar</w:t>
-      </w:r>
-      <w:proofErr w:type="spellEnd"/>
-      <w:r>
-        <w:rPr>
-          <w:rFonts w:ascii="Times New Roman" w:hAnsi="Times New Roman" w:cs="Times New Roman"/>
-          <w:sz w:val="24"/>
-          <w:szCs w:val="24"/>
-        </w:rPr>
-        <w:t>, amely-</w:t>
-      </w:r>
-      <w:proofErr w:type="spellStart"/>
-      <w:r>
-        <w:rPr>
-          <w:rFonts w:ascii="Times New Roman" w:hAnsi="Times New Roman" w:cs="Times New Roman"/>
-          <w:sz w:val="24"/>
-          <w:szCs w:val="24"/>
-        </w:rPr>
-        <w:t>ben</w:t>
-      </w:r>
-      <w:proofErr w:type="spellEnd"/>
-      <w:r>
-        <w:rPr>
-          <w:rFonts w:ascii="Times New Roman" w:hAnsi="Times New Roman" w:cs="Times New Roman"/>
-          <w:sz w:val="24"/>
-          <w:szCs w:val="24"/>
-        </w:rPr>
-        <w:t xml:space="preserve"> meg találhatóak lesznek menü pontokként a többi aloldal linkjei a főoldal linkjével együtt. </w:t>
-      </w:r>
-    </w:p>
-    <w:p>
-      <w:pPr>
+        <w:t xml:space="preserve">A weboldal tetején található lesz egy navbar, amely-ben meg találhatóak lesznek menü pontokként a többi aloldal linkjei a főoldal linkjével együtt. </w:t>
+      </w:r>
+    </w:p>
+    <w:p>
+      <w:pPr>
+        <w:jc w:val="both"/>
         <w:rPr>
           <w:rFonts w:ascii="Times New Roman" w:hAnsi="Times New Roman" w:cs="Times New Roman"/>
           <w:sz w:val="24"/>
@@ -159,99 +126,28 @@
     </w:p>
     <w:p>
       <w:pPr>
-        <w:rPr>
-          <w:rFonts w:ascii="Times New Roman" w:hAnsi="Times New Roman" w:cs="Times New Roman"/>
-          <w:sz w:val="24"/>
-          <w:szCs w:val="24"/>
-        </w:rPr>
-      </w:pPr>
-      <w:r>
-        <w:rPr>
-          <w:rFonts w:ascii="Times New Roman" w:hAnsi="Times New Roman" w:cs="Times New Roman"/>
-          <w:sz w:val="24"/>
-          <w:szCs w:val="24"/>
-        </w:rPr>
-        <w:t xml:space="preserve">A fejléc alatt létre fogunk hozni három </w:t>
-      </w:r>
-      <w:proofErr w:type="spellStart"/>
-      <w:r>
-        <w:rPr>
-          <w:rFonts w:ascii="Times New Roman" w:hAnsi="Times New Roman" w:cs="Times New Roman"/>
-          <w:sz w:val="24"/>
-          <w:szCs w:val="24"/>
-        </w:rPr>
-        <w:t>divet</w:t>
-      </w:r>
-      <w:proofErr w:type="spellEnd"/>
-      <w:r>
-        <w:rPr>
-          <w:rFonts w:ascii="Times New Roman" w:hAnsi="Times New Roman" w:cs="Times New Roman"/>
-          <w:sz w:val="24"/>
-          <w:szCs w:val="24"/>
-        </w:rPr>
-        <w:t xml:space="preserve">, </w:t>
-      </w:r>
-      <w:proofErr w:type="spellStart"/>
-      <w:r>
-        <w:rPr>
-          <w:rFonts w:ascii="Times New Roman" w:hAnsi="Times New Roman" w:cs="Times New Roman"/>
-          <w:sz w:val="24"/>
-          <w:szCs w:val="24"/>
-        </w:rPr>
-        <w:t>boxot</w:t>
-      </w:r>
-      <w:proofErr w:type="spellEnd"/>
-      <w:r>
-        <w:rPr>
-          <w:rFonts w:ascii="Times New Roman" w:hAnsi="Times New Roman" w:cs="Times New Roman"/>
-          <w:sz w:val="24"/>
-          <w:szCs w:val="24"/>
-        </w:rPr>
-        <w:t>. Ezeket egymás mell</w:t>
-      </w:r>
-      <w:r>
-        <w:rPr>
-          <w:rFonts w:ascii="Times New Roman" w:hAnsi="Times New Roman" w:cs="Times New Roman"/>
-          <w:sz w:val="24"/>
-          <w:szCs w:val="24"/>
-        </w:rPr>
-        <w:t xml:space="preserve">ett helyezzük el. Mindegyik div tetején található lesz egy </w:t>
-      </w:r>
-      <w:proofErr w:type="spellStart"/>
-      <w:r>
-        <w:rPr>
-          <w:rFonts w:ascii="Times New Roman" w:hAnsi="Times New Roman" w:cs="Times New Roman"/>
-          <w:sz w:val="24"/>
-          <w:szCs w:val="24"/>
-        </w:rPr>
-        <w:t>icon</w:t>
-      </w:r>
-      <w:proofErr w:type="spellEnd"/>
-      <w:r>
-        <w:rPr>
-          <w:rFonts w:ascii="Times New Roman" w:hAnsi="Times New Roman" w:cs="Times New Roman"/>
-          <w:sz w:val="24"/>
-          <w:szCs w:val="24"/>
-        </w:rPr>
-        <w:t xml:space="preserve">, amely az adott div tartalmához fog kapcsolódni. A legelső div-ben rövid leírás lesz a főzésről az </w:t>
-      </w:r>
-      <w:proofErr w:type="spellStart"/>
-      <w:r>
-        <w:rPr>
-          <w:rFonts w:ascii="Times New Roman" w:hAnsi="Times New Roman" w:cs="Times New Roman"/>
-          <w:sz w:val="24"/>
-          <w:szCs w:val="24"/>
-        </w:rPr>
-        <w:t>iconja</w:t>
-      </w:r>
-      <w:proofErr w:type="spellEnd"/>
-      <w:r>
-        <w:rPr>
-          <w:rFonts w:ascii="Times New Roman" w:hAnsi="Times New Roman" w:cs="Times New Roman"/>
-          <w:sz w:val="24"/>
-          <w:szCs w:val="24"/>
-        </w:rPr>
-        <w:t xml:space="preserve"> pedig egy tál leves lesz. A szöveg alatt lesz egy gomb, ami egy linkként fog funkcionálni és átirányít a főzés aloldalra.</w:t>
+        <w:jc w:val="both"/>
+        <w:rPr>
+          <w:rFonts w:ascii="Times New Roman" w:hAnsi="Times New Roman" w:cs="Times New Roman"/>
+          <w:sz w:val="24"/>
+          <w:szCs w:val="24"/>
+        </w:rPr>
+      </w:pPr>
+      <w:r>
+        <w:rPr>
+          <w:rFonts w:ascii="Times New Roman" w:hAnsi="Times New Roman" w:cs="Times New Roman"/>
+          <w:sz w:val="24"/>
+          <w:szCs w:val="24"/>
+        </w:rPr>
+        <w:t>A fejléc alatt létre fogunk hozni három divet, boxot. Ezeket egymás mell</w:t>
+      </w:r>
+      <w:r>
+        <w:rPr>
+          <w:rFonts w:ascii="Times New Roman" w:hAnsi="Times New Roman" w:cs="Times New Roman"/>
+          <w:sz w:val="24"/>
+          <w:szCs w:val="24"/>
+        </w:rPr>
+        <w:t>ett helyezzük el. Mindegyik div tetején található lesz egy icon, amely az adott div tartalmához fog kapcsolódni. A legelső div-ben rövid leírás lesz a főzésről az iconja pedig egy tál leves lesz. A szöveg alatt lesz egy gomb, ami egy linkként fog funkcionálni és átirányít a főzés aloldalra.</w:t>
       </w:r>
       <w:r>
         <w:rPr>
@@ -267,47 +163,12 @@
           <w:sz w:val="24"/>
           <w:szCs w:val="24"/>
         </w:rPr>
-        <w:t xml:space="preserve">A második div-ben rövid leírás lesz a sütemények sütéséről az </w:t>
-      </w:r>
-      <w:proofErr w:type="spellStart"/>
-      <w:r>
-        <w:rPr>
-          <w:rFonts w:ascii="Times New Roman" w:hAnsi="Times New Roman" w:cs="Times New Roman"/>
-          <w:sz w:val="24"/>
-          <w:szCs w:val="24"/>
-        </w:rPr>
-        <w:t>iconja</w:t>
-      </w:r>
-      <w:proofErr w:type="spellEnd"/>
-      <w:r>
-        <w:rPr>
-          <w:rFonts w:ascii="Times New Roman" w:hAnsi="Times New Roman" w:cs="Times New Roman"/>
-          <w:sz w:val="24"/>
-          <w:szCs w:val="24"/>
-        </w:rPr>
-        <w:t xml:space="preserve"> pedig egy linzer lesz. A szöveg alatt lesz egy gomb, ami egy linkként fog funkcionálni és átirányít a sütemények sütése aloldalra. A harmadik div-ben rövid leírás lesz a húsok sütéséről az </w:t>
-      </w:r>
-      <w:proofErr w:type="spellStart"/>
-      <w:r>
-        <w:rPr>
-          <w:rFonts w:ascii="Times New Roman" w:hAnsi="Times New Roman" w:cs="Times New Roman"/>
-          <w:sz w:val="24"/>
-          <w:szCs w:val="24"/>
-        </w:rPr>
-        <w:t>iconja</w:t>
-      </w:r>
-      <w:proofErr w:type="spellEnd"/>
-      <w:r>
-        <w:rPr>
-          <w:rFonts w:ascii="Times New Roman" w:hAnsi="Times New Roman" w:cs="Times New Roman"/>
-          <w:sz w:val="24"/>
-          <w:szCs w:val="24"/>
-        </w:rPr>
-        <w:t xml:space="preserve"> pedig egy szelet hús lesz. A szöveg alatt lesz egy gomb, ami egy linkként fog funkcionálni és átirányít a húsok sütésére aloldalra. </w:t>
-      </w:r>
-    </w:p>
-    <w:p>
-      <w:pPr>
+        <w:t xml:space="preserve">A második div-ben rövid leírás lesz a sütemények sütéséről az iconja pedig egy linzer lesz. A szöveg alatt lesz egy gomb, ami egy linkként fog funkcionálni és átirányít a sütemények sütése aloldalra. A harmadik div-ben rövid leírás lesz a húsok sütéséről az iconja pedig egy szelet hús lesz. A szöveg alatt lesz egy gomb, ami egy linkként fog funkcionálni és átirányít a húsok sütésére aloldalra. </w:t>
+      </w:r>
+    </w:p>
+    <w:p>
+      <w:pPr>
+        <w:jc w:val="both"/>
         <w:rPr>
           <w:rFonts w:ascii="Times New Roman" w:hAnsi="Times New Roman" w:cs="Times New Roman"/>
           <w:sz w:val="24"/>
@@ -336,25 +197,7 @@
           <w:sz w:val="24"/>
           <w:szCs w:val="24"/>
         </w:rPr>
-        <w:t xml:space="preserve"> div alatt létrehozunk még egy </w:t>
-      </w:r>
-      <w:proofErr w:type="spellStart"/>
-      <w:r>
-        <w:rPr>
-          <w:rFonts w:ascii="Times New Roman" w:hAnsi="Times New Roman" w:cs="Times New Roman"/>
-          <w:sz w:val="24"/>
-          <w:szCs w:val="24"/>
-        </w:rPr>
-        <w:t>divet</w:t>
-      </w:r>
-      <w:proofErr w:type="spellEnd"/>
-      <w:r>
-        <w:rPr>
-          <w:rFonts w:ascii="Times New Roman" w:hAnsi="Times New Roman" w:cs="Times New Roman"/>
-          <w:sz w:val="24"/>
-          <w:szCs w:val="24"/>
-        </w:rPr>
-        <w:t>, mellette pedig egy képet hármunkról. Szövegként itt leírjuk, hogy ide kattintva tudhat meg többet rólunk.  Ez alatt található lesz egy gomb, amely egy linkként fog funkcionálni, amelyre kattintva átirányít minket a rólunk aloldalra.</w:t>
+        <w:t xml:space="preserve"> div alatt létrehozunk még egy divet, mellette pedig egy képet hármunkról. Szövegként itt leírjuk, hogy ide kattintva tudhat meg többet rólunk.  Ez alatt található lesz egy gomb, amely egy linkként fog funkcionálni, amelyre kattintva átirányít minket a rólunk aloldalra.</w:t>
       </w:r>
     </w:p>
     <w:p>
@@ -387,6 +230,7 @@
     </w:p>
     <w:p>
       <w:pPr>
+        <w:jc w:val="both"/>
         <w:rPr>
           <w:rFonts w:ascii="Times New Roman" w:hAnsi="Times New Roman" w:cs="Times New Roman"/>
           <w:sz w:val="32"/>
@@ -404,24 +248,17 @@
     </w:p>
     <w:p>
       <w:pPr>
-        <w:rPr>
-          <w:rFonts w:ascii="Times New Roman" w:hAnsi="Times New Roman" w:cs="Times New Roman"/>
-        </w:rPr>
-      </w:pPr>
-      <w:r>
-        <w:rPr>
-          <w:rFonts w:ascii="Times New Roman" w:hAnsi="Times New Roman" w:cs="Times New Roman"/>
-        </w:rPr>
-        <w:t xml:space="preserve">Ezen az </w:t>
-      </w:r>
-      <w:proofErr w:type="spellStart"/>
-      <w:r>
-        <w:rPr>
-          <w:rFonts w:ascii="Times New Roman" w:hAnsi="Times New Roman" w:cs="Times New Roman"/>
-        </w:rPr>
-        <w:t>aloldalalon</w:t>
-      </w:r>
-      <w:proofErr w:type="spellEnd"/>
+        <w:jc w:val="both"/>
+        <w:rPr>
+          <w:rFonts w:ascii="Times New Roman" w:hAnsi="Times New Roman" w:cs="Times New Roman"/>
+        </w:rPr>
+      </w:pPr>
+      <w:r>
+        <w:rPr>
+          <w:rFonts w:ascii="Times New Roman" w:hAnsi="Times New Roman" w:cs="Times New Roman"/>
+        </w:rPr>
+        <w:t>Ezen az aloldalon</w:t>
+      </w:r>
       <w:r>
         <w:rPr>
           <w:rFonts w:ascii="Times New Roman" w:hAnsi="Times New Roman" w:cs="Times New Roman"/>
@@ -431,59 +268,59 @@
     </w:p>
     <w:p>
       <w:pPr>
-        <w:rPr>
-          <w:rFonts w:ascii="Times New Roman" w:hAnsi="Times New Roman" w:cs="Times New Roman"/>
-          <w:sz w:val="24"/>
-          <w:szCs w:val="24"/>
-        </w:rPr>
-      </w:pPr>
-      <w:r>
-        <w:rPr>
-          <w:rFonts w:ascii="Times New Roman" w:hAnsi="Times New Roman" w:cs="Times New Roman"/>
-          <w:sz w:val="24"/>
-          <w:szCs w:val="24"/>
-        </w:rPr>
-        <w:t xml:space="preserve">Az oldal tartalmát 3 </w:t>
-      </w:r>
-      <w:proofErr w:type="spellStart"/>
-      <w:r>
-        <w:rPr>
-          <w:rFonts w:ascii="Times New Roman" w:hAnsi="Times New Roman" w:cs="Times New Roman"/>
-          <w:sz w:val="24"/>
-          <w:szCs w:val="24"/>
-        </w:rPr>
-        <w:t>divbe</w:t>
-      </w:r>
-      <w:proofErr w:type="spellEnd"/>
-      <w:r>
-        <w:rPr>
-          <w:rFonts w:ascii="Times New Roman" w:hAnsi="Times New Roman" w:cs="Times New Roman"/>
-          <w:sz w:val="24"/>
-          <w:szCs w:val="24"/>
-        </w:rPr>
-        <w:t xml:space="preserve"> fogjuk elkülöníteni. Mindhármunknak külön </w:t>
-      </w:r>
-      <w:proofErr w:type="spellStart"/>
-      <w:r>
-        <w:rPr>
-          <w:rFonts w:ascii="Times New Roman" w:hAnsi="Times New Roman" w:cs="Times New Roman"/>
-          <w:sz w:val="24"/>
-          <w:szCs w:val="24"/>
-        </w:rPr>
-        <w:t>divje</w:t>
-      </w:r>
-      <w:proofErr w:type="spellEnd"/>
-      <w:r>
-        <w:rPr>
-          <w:rFonts w:ascii="Times New Roman" w:hAnsi="Times New Roman" w:cs="Times New Roman"/>
-          <w:sz w:val="24"/>
-          <w:szCs w:val="24"/>
-        </w:rPr>
-        <w:t xml:space="preserve"> lesz, amelyben egy ismertető lesz található rólunk, valamint a nevünk ennek az elején. A szövegek mellett mindegyikünknek lesz egy képe saját magáról.</w:t>
-      </w:r>
-    </w:p>
-    <w:p>
-      <w:pPr>
+        <w:jc w:val="both"/>
+        <w:rPr>
+          <w:rFonts w:ascii="Times New Roman" w:hAnsi="Times New Roman" w:cs="Times New Roman"/>
+          <w:sz w:val="24"/>
+          <w:szCs w:val="24"/>
+        </w:rPr>
+      </w:pPr>
+      <w:r>
+        <w:rPr>
+          <w:rFonts w:ascii="Times New Roman" w:hAnsi="Times New Roman" w:cs="Times New Roman"/>
+          <w:sz w:val="24"/>
+          <w:szCs w:val="24"/>
+        </w:rPr>
+        <w:t>Az oldal tartalmát 3 divbe fogjuk elkülön</w:t>
+      </w:r>
+      <w:r>
+        <w:rPr>
+          <w:rFonts w:ascii="Times New Roman" w:hAnsi="Times New Roman" w:cs="Times New Roman"/>
+          <w:sz w:val="24"/>
+          <w:szCs w:val="24"/>
+        </w:rPr>
+        <w:t>íteni. Mindhármunknak külön div</w:t>
+      </w:r>
+      <w:r>
+        <w:rPr>
+          <w:rFonts w:ascii="Times New Roman" w:hAnsi="Times New Roman" w:cs="Times New Roman"/>
+          <w:sz w:val="24"/>
+          <w:szCs w:val="24"/>
+        </w:rPr>
+        <w:t>e lesz, amelyben egy ismertető lesz található rólunk, valamint a nevünk ennek az elején. A szövegek mellett mindegyikünknek lesz egy képe saját magáról.</w:t>
+      </w:r>
+    </w:p>
+    <w:p>
+      <w:pPr>
+        <w:jc w:val="both"/>
+        <w:rPr>
+          <w:rFonts w:ascii="Times New Roman" w:hAnsi="Times New Roman" w:cs="Times New Roman"/>
+          <w:sz w:val="32"/>
+          <w:szCs w:val="32"/>
+        </w:rPr>
+      </w:pPr>
+      <w:r>
+        <w:rPr>
+          <w:rFonts w:ascii="Times New Roman" w:hAnsi="Times New Roman" w:cs="Times New Roman"/>
+          <w:sz w:val="32"/>
+          <w:szCs w:val="32"/>
+        </w:rPr>
+        <w:t>Sütés: Főételek</w:t>
+      </w:r>
+    </w:p>
+    <w:p>
+      <w:pPr>
+        <w:jc w:val="both"/>
         <w:rPr>
           <w:rFonts w:ascii="Times New Roman" w:hAnsi="Times New Roman" w:cs="Times New Roman"/>
           <w:sz w:val="28"/>
@@ -496,132 +333,796 @@
           <w:sz w:val="28"/>
           <w:szCs w:val="28"/>
         </w:rPr>
-        <w:t xml:space="preserve">Sütés: </w:t>
-      </w:r>
-      <w:proofErr w:type="spellStart"/>
-      <w:r>
+        <w:t>Készítette: Tátrai Dominik</w:t>
+      </w:r>
+    </w:p>
+    <w:p>
+      <w:pPr>
+        <w:jc w:val="both"/>
+        <w:rPr>
+          <w:rFonts w:ascii="Times New Roman" w:hAnsi="Times New Roman" w:cs="Times New Roman"/>
+          <w:sz w:val="24"/>
+          <w:szCs w:val="24"/>
+        </w:rPr>
+      </w:pPr>
+      <w:r>
+        <w:rPr>
+          <w:rFonts w:ascii="Times New Roman" w:hAnsi="Times New Roman" w:cs="Times New Roman"/>
+          <w:sz w:val="24"/>
+          <w:szCs w:val="24"/>
+        </w:rPr>
+        <w:t xml:space="preserve">Források: </w:t>
+      </w:r>
+      <w:hyperlink r:id="rId5" w:history="1">
+        <w:r>
+          <w:rPr>
+            <w:rStyle w:val="Hiperhivatkozs"/>
+            <w:rFonts w:ascii="Times New Roman" w:hAnsi="Times New Roman" w:cs="Times New Roman"/>
+            <w:sz w:val="20"/>
+            <w:szCs w:val="20"/>
+          </w:rPr>
+          <w:t>https://tinyurl.com/bd9tnbtt</w:t>
+        </w:r>
+      </w:hyperlink>
+      <w:r>
+        <w:rPr>
+          <w:rFonts w:ascii="Times New Roman" w:hAnsi="Times New Roman" w:cs="Times New Roman"/>
+          <w:sz w:val="20"/>
+          <w:szCs w:val="20"/>
+        </w:rPr>
+        <w:t xml:space="preserve">, </w:t>
+      </w:r>
+      <w:hyperlink r:id="rId6" w:history="1">
+        <w:r>
+          <w:rPr>
+            <w:rStyle w:val="Hiperhivatkozs"/>
+            <w:rFonts w:ascii="Times New Roman" w:hAnsi="Times New Roman" w:cs="Times New Roman"/>
+            <w:sz w:val="20"/>
+            <w:szCs w:val="20"/>
+          </w:rPr>
+          <w:t>https://tinyurl.com/48rjv2yy</w:t>
+        </w:r>
+      </w:hyperlink>
+      <w:r>
+        <w:rPr>
+          <w:rFonts w:ascii="Times New Roman" w:hAnsi="Times New Roman" w:cs="Times New Roman"/>
+          <w:sz w:val="20"/>
+          <w:szCs w:val="20"/>
+        </w:rPr>
+        <w:t xml:space="preserve">, </w:t>
+      </w:r>
+      <w:hyperlink r:id="rId7" w:history="1">
+        <w:r>
+          <w:rPr>
+            <w:rStyle w:val="Hiperhivatkozs"/>
+            <w:rFonts w:ascii="Times New Roman" w:hAnsi="Times New Roman" w:cs="Times New Roman"/>
+            <w:sz w:val="20"/>
+            <w:szCs w:val="20"/>
+          </w:rPr>
+          <w:t>https://tinyurl.co</w:t>
+        </w:r>
+        <w:r>
+          <w:rPr>
+            <w:rStyle w:val="Hiperhivatkozs"/>
+            <w:rFonts w:ascii="Times New Roman" w:hAnsi="Times New Roman" w:cs="Times New Roman"/>
+            <w:sz w:val="20"/>
+            <w:szCs w:val="20"/>
+          </w:rPr>
+          <w:t>m</w:t>
+        </w:r>
+        <w:r>
+          <w:rPr>
+            <w:rStyle w:val="Hiperhivatkozs"/>
+            <w:rFonts w:ascii="Times New Roman" w:hAnsi="Times New Roman" w:cs="Times New Roman"/>
+            <w:sz w:val="20"/>
+            <w:szCs w:val="20"/>
+          </w:rPr>
+          <w:t>/35jz45ut</w:t>
+        </w:r>
+      </w:hyperlink>
+      <w:r>
+        <w:rPr>
+          <w:rFonts w:ascii="Times New Roman" w:hAnsi="Times New Roman" w:cs="Times New Roman"/>
+          <w:sz w:val="20"/>
+          <w:szCs w:val="20"/>
+        </w:rPr>
+        <w:t xml:space="preserve"> </w:t>
+      </w:r>
+    </w:p>
+    <w:p>
+      <w:pPr>
+        <w:jc w:val="both"/>
+        <w:rPr>
+          <w:rFonts w:ascii="Times New Roman" w:hAnsi="Times New Roman" w:cs="Times New Roman"/>
+          <w:sz w:val="24"/>
+          <w:szCs w:val="24"/>
+        </w:rPr>
+      </w:pPr>
+      <w:r>
+        <w:rPr>
+          <w:rFonts w:ascii="Times New Roman" w:hAnsi="Times New Roman" w:cs="Times New Roman"/>
+          <w:sz w:val="24"/>
+          <w:szCs w:val="24"/>
+        </w:rPr>
+        <w:t xml:space="preserve">A projekt megvalósításában </w:t>
+      </w:r>
+      <w:r>
+        <w:rPr>
+          <w:rFonts w:ascii="Times New Roman" w:hAnsi="Times New Roman" w:cs="Times New Roman"/>
+          <w:sz w:val="24"/>
+          <w:szCs w:val="24"/>
+        </w:rPr>
+        <w:t>hárman</w:t>
+      </w:r>
+      <w:r>
+        <w:rPr>
+          <w:rFonts w:ascii="Times New Roman" w:hAnsi="Times New Roman" w:cs="Times New Roman"/>
+          <w:sz w:val="24"/>
+          <w:szCs w:val="24"/>
+        </w:rPr>
+        <w:t xml:space="preserve"> vagyunk, így a weboldal és ahhoz tartozó aloldalakat minél egyenlőbben osztjuk fel. A főoldal, illetve egyéb ismertető, (rólunk) információ oldalak </w:t>
+      </w:r>
+      <w:r>
+        <w:rPr>
+          <w:rFonts w:ascii="Times New Roman" w:hAnsi="Times New Roman" w:cs="Times New Roman"/>
+          <w:sz w:val="24"/>
+          <w:szCs w:val="24"/>
+        </w:rPr>
+        <w:lastRenderedPageBreak/>
+        <w:t>közös szerkesztés által jönnek létre nagyobb összhanggal, míg a három fő aloldal, rendelkezni fog az egyeztetett stílussal, tartalmi eloszlása az adott személy ízlésén fog alapulni. Az én aloldalam a sült főételeket tartalma</w:t>
+      </w:r>
+      <w:r>
+        <w:rPr>
+          <w:rFonts w:ascii="Times New Roman" w:hAnsi="Times New Roman" w:cs="Times New Roman"/>
+          <w:sz w:val="24"/>
+          <w:szCs w:val="24"/>
+        </w:rPr>
+        <w:t>z</w:t>
+      </w:r>
+      <w:r>
+        <w:rPr>
+          <w:rFonts w:ascii="Times New Roman" w:hAnsi="Times New Roman" w:cs="Times New Roman"/>
+          <w:sz w:val="24"/>
+          <w:szCs w:val="24"/>
+        </w:rPr>
+        <w:t>z</w:t>
+      </w:r>
+      <w:r>
+        <w:rPr>
+          <w:rFonts w:ascii="Times New Roman" w:hAnsi="Times New Roman" w:cs="Times New Roman"/>
+          <w:sz w:val="24"/>
+          <w:szCs w:val="24"/>
+        </w:rPr>
+        <w:t>a</w:t>
+      </w:r>
+      <w:r>
+        <w:rPr>
+          <w:rFonts w:ascii="Times New Roman" w:hAnsi="Times New Roman" w:cs="Times New Roman"/>
+          <w:sz w:val="24"/>
+          <w:szCs w:val="24"/>
+        </w:rPr>
+        <w:t xml:space="preserve"> majd.</w:t>
+      </w:r>
+    </w:p>
+    <w:p>
+      <w:pPr>
+        <w:jc w:val="both"/>
+        <w:rPr>
+          <w:rFonts w:ascii="Times New Roman" w:hAnsi="Times New Roman" w:cs="Times New Roman"/>
+          <w:sz w:val="24"/>
+          <w:szCs w:val="24"/>
+        </w:rPr>
+      </w:pPr>
+    </w:p>
+    <w:p>
+      <w:pPr>
+        <w:jc w:val="both"/>
+        <w:rPr>
+          <w:rFonts w:ascii="Times New Roman" w:hAnsi="Times New Roman" w:cs="Times New Roman"/>
+          <w:sz w:val="24"/>
+          <w:szCs w:val="24"/>
+        </w:rPr>
+      </w:pPr>
+      <w:r>
+        <w:rPr>
+          <w:rFonts w:ascii="Times New Roman" w:hAnsi="Times New Roman" w:cs="Times New Roman"/>
+          <w:sz w:val="24"/>
+          <w:szCs w:val="24"/>
+        </w:rPr>
+        <w:t>E</w:t>
+      </w:r>
+      <w:r>
+        <w:rPr>
+          <w:rFonts w:ascii="Times New Roman" w:hAnsi="Times New Roman" w:cs="Times New Roman"/>
+          <w:sz w:val="24"/>
+          <w:szCs w:val="24"/>
+        </w:rPr>
+        <w:t>gy nagy kép fogja kitölteni a hátteret, azon pedig több színezett div-boxban elhelyezkedő tartalom lesz megtek</w:t>
+      </w:r>
+      <w:r>
+        <w:rPr>
+          <w:rFonts w:ascii="Times New Roman" w:hAnsi="Times New Roman" w:cs="Times New Roman"/>
+          <w:sz w:val="24"/>
+          <w:szCs w:val="24"/>
+        </w:rPr>
+        <w:t>inthető (itt lesznek az ételek).</w:t>
+      </w:r>
+    </w:p>
+    <w:p>
+      <w:pPr>
+        <w:jc w:val="both"/>
+        <w:rPr>
+          <w:rFonts w:ascii="Times New Roman" w:hAnsi="Times New Roman" w:cs="Times New Roman"/>
+          <w:sz w:val="24"/>
+          <w:szCs w:val="24"/>
+        </w:rPr>
+      </w:pPr>
+      <w:r>
+        <w:rPr>
+          <w:rFonts w:ascii="Times New Roman" w:hAnsi="Times New Roman" w:cs="Times New Roman"/>
+          <w:sz w:val="24"/>
+          <w:szCs w:val="24"/>
+        </w:rPr>
+        <w:t>Ételek:</w:t>
+      </w:r>
+    </w:p>
+    <w:p>
+      <w:pPr>
+        <w:pStyle w:val="NormlWeb"/>
+        <w:numPr>
+          <w:ilvl w:val="0"/>
+          <w:numId w:val="1"/>
+        </w:numPr>
+        <w:shd w:val="clear" w:color="auto" w:fill="FFFFFF"/>
+        <w:spacing w:before="0" w:beforeAutospacing="0" w:after="0" w:afterAutospacing="0"/>
+        <w:rPr>
+          <w:color w:val="242424"/>
+        </w:rPr>
+      </w:pPr>
+      <w:r>
+        <w:rPr>
+          <w:color w:val="242424"/>
+        </w:rPr>
+        <w:t>Brassói aprópecsenye</w:t>
+      </w:r>
+    </w:p>
+    <w:p>
+      <w:pPr>
+        <w:pStyle w:val="NormlWeb"/>
+        <w:numPr>
+          <w:ilvl w:val="0"/>
+          <w:numId w:val="1"/>
+        </w:numPr>
+        <w:shd w:val="clear" w:color="auto" w:fill="FFFFFF"/>
+        <w:spacing w:before="0" w:beforeAutospacing="0" w:after="0" w:afterAutospacing="0"/>
+        <w:rPr>
+          <w:color w:val="242424"/>
+        </w:rPr>
+      </w:pPr>
+      <w:r>
+        <w:rPr>
+          <w:color w:val="242424"/>
+        </w:rPr>
+        <w:t>Lángos</w:t>
+      </w:r>
+    </w:p>
+    <w:p>
+      <w:pPr>
+        <w:pStyle w:val="NormlWeb"/>
+        <w:numPr>
+          <w:ilvl w:val="0"/>
+          <w:numId w:val="1"/>
+        </w:numPr>
+        <w:shd w:val="clear" w:color="auto" w:fill="FFFFFF"/>
+        <w:spacing w:before="0" w:beforeAutospacing="0" w:after="0" w:afterAutospacing="0"/>
+        <w:rPr>
+          <w:color w:val="242424"/>
+        </w:rPr>
+      </w:pPr>
+      <w:r>
+        <w:rPr>
+          <w:color w:val="242424"/>
+        </w:rPr>
+        <w:t>Rakott krumpli</w:t>
+      </w:r>
+    </w:p>
+    <w:p>
+      <w:pPr>
+        <w:pStyle w:val="NormlWeb"/>
+        <w:numPr>
+          <w:ilvl w:val="0"/>
+          <w:numId w:val="1"/>
+        </w:numPr>
+        <w:shd w:val="clear" w:color="auto" w:fill="FFFFFF"/>
+        <w:spacing w:before="0" w:beforeAutospacing="0" w:after="0" w:afterAutospacing="0"/>
+        <w:rPr>
+          <w:color w:val="242424"/>
+        </w:rPr>
+      </w:pPr>
+      <w:r>
+        <w:rPr>
+          <w:color w:val="242424"/>
+        </w:rPr>
+        <w:t>Vadas</w:t>
+      </w:r>
+      <w:r>
+        <w:rPr>
+          <w:color w:val="242424"/>
+        </w:rPr>
+        <w:t xml:space="preserve"> </w:t>
+      </w:r>
+      <w:r>
+        <w:rPr>
+          <w:color w:val="242424"/>
+        </w:rPr>
+        <w:t>(sertéscomb, zsemlegombóc)</w:t>
+      </w:r>
+    </w:p>
+    <w:p>
+      <w:pPr>
+        <w:pStyle w:val="NormlWeb"/>
+        <w:numPr>
+          <w:ilvl w:val="0"/>
+          <w:numId w:val="1"/>
+        </w:numPr>
+        <w:shd w:val="clear" w:color="auto" w:fill="FFFFFF"/>
+        <w:spacing w:before="0" w:beforeAutospacing="0" w:after="0" w:afterAutospacing="0"/>
+        <w:rPr>
+          <w:color w:val="242424"/>
+        </w:rPr>
+      </w:pPr>
+      <w:r>
+        <w:rPr>
+          <w:color w:val="242424"/>
+        </w:rPr>
+        <w:t>Hortobágyi palacsinta</w:t>
+      </w:r>
+    </w:p>
+    <w:p>
+      <w:pPr>
+        <w:jc w:val="both"/>
+        <w:rPr>
+          <w:rFonts w:ascii="Times New Roman" w:hAnsi="Times New Roman" w:cs="Times New Roman"/>
+          <w:sz w:val="24"/>
+          <w:szCs w:val="24"/>
+        </w:rPr>
+      </w:pPr>
+    </w:p>
+    <w:p>
+      <w:pPr>
+        <w:jc w:val="both"/>
+        <w:rPr>
+          <w:rFonts w:ascii="Times New Roman" w:hAnsi="Times New Roman" w:cs="Times New Roman"/>
+          <w:sz w:val="32"/>
+          <w:szCs w:val="32"/>
+        </w:rPr>
+      </w:pPr>
+      <w:r>
+        <w:rPr>
+          <w:rFonts w:ascii="Times New Roman" w:hAnsi="Times New Roman" w:cs="Times New Roman"/>
+          <w:sz w:val="32"/>
+          <w:szCs w:val="32"/>
+        </w:rPr>
+        <w:t>Sütés: Sütemények</w:t>
+      </w:r>
+    </w:p>
+    <w:p>
+      <w:pPr>
+        <w:jc w:val="both"/>
         <w:rPr>
           <w:rFonts w:ascii="Times New Roman" w:hAnsi="Times New Roman" w:cs="Times New Roman"/>
           <w:sz w:val="28"/>
           <w:szCs w:val="28"/>
         </w:rPr>
-        <w:t>Főételek</w:t>
-      </w:r>
-      <w:proofErr w:type="spellEnd"/>
-    </w:p>
-    <w:p>
-      <w:pPr>
+      </w:pPr>
+      <w:r>
         <w:rPr>
           <w:rFonts w:ascii="Times New Roman" w:hAnsi="Times New Roman" w:cs="Times New Roman"/>
           <w:sz w:val="28"/>
           <w:szCs w:val="28"/>
         </w:rPr>
-      </w:pPr>
-      <w:r>
+        <w:t>Készítette: Bartek Áron</w:t>
+      </w:r>
+    </w:p>
+    <w:p>
+      <w:pPr>
+        <w:jc w:val="both"/>
         <w:rPr>
           <w:rFonts w:ascii="Times New Roman" w:hAnsi="Times New Roman" w:cs="Times New Roman"/>
           <w:sz w:val="28"/>
           <w:szCs w:val="28"/>
         </w:rPr>
-        <w:t>Készítette: Tátrai Dominik</w:t>
-      </w:r>
-    </w:p>
-    <w:p>
-      <w:pPr>
-        <w:rPr>
-          <w:rFonts w:ascii="Times New Roman" w:hAnsi="Times New Roman" w:cs="Times New Roman"/>
-          <w:sz w:val="24"/>
-          <w:szCs w:val="24"/>
-        </w:rPr>
-      </w:pPr>
-      <w:r>
-        <w:rPr>
-          <w:rFonts w:ascii="Times New Roman" w:hAnsi="Times New Roman" w:cs="Times New Roman"/>
-          <w:sz w:val="24"/>
-          <w:szCs w:val="24"/>
-        </w:rPr>
-        <w:t xml:space="preserve">A projekt megvalósításában </w:t>
-      </w:r>
-      <w:r>
-        <w:rPr>
-          <w:rFonts w:ascii="Times New Roman" w:hAnsi="Times New Roman" w:cs="Times New Roman"/>
-          <w:sz w:val="24"/>
-          <w:szCs w:val="24"/>
-          <w:u w:val="single"/>
-        </w:rPr>
-        <w:t>hárman</w:t>
-      </w:r>
-      <w:r>
-        <w:rPr>
-          <w:rFonts w:ascii="Times New Roman" w:hAnsi="Times New Roman" w:cs="Times New Roman"/>
-          <w:sz w:val="24"/>
-          <w:szCs w:val="24"/>
-        </w:rPr>
-        <w:t xml:space="preserve"> vagyunk, így a weboldal és ahhoz tartozó aloldalakat minél egyenlőbben osztjuk fel. A főoldal, illetve egyéb ismertető, (rólunk) információ oldalak </w:t>
-      </w:r>
-      <w:r>
-        <w:rPr>
-          <w:rFonts w:ascii="Times New Roman" w:hAnsi="Times New Roman" w:cs="Times New Roman"/>
-          <w:sz w:val="24"/>
-          <w:szCs w:val="24"/>
-        </w:rPr>
-        <w:lastRenderedPageBreak/>
-        <w:t>közös szerkesztés által jönnek létre nagyobb összhanggal, míg a három fő aloldal, rendelkezni fog az egyeztetett stílussal, tartalmi eloszlása az adott személy ízlésén fog alapulni. Az én aloldalam a sült főételeket tartalmaz majd.</w:t>
-      </w:r>
-    </w:p>
-    <w:p>
-      <w:pPr>
-        <w:rPr>
-          <w:rFonts w:ascii="Times New Roman" w:hAnsi="Times New Roman" w:cs="Times New Roman"/>
-          <w:sz w:val="24"/>
-          <w:szCs w:val="24"/>
-        </w:rPr>
-      </w:pPr>
-      <w:r>
-        <w:rPr>
-          <w:rFonts w:ascii="Times New Roman" w:hAnsi="Times New Roman" w:cs="Times New Roman"/>
-          <w:sz w:val="24"/>
-          <w:szCs w:val="24"/>
-        </w:rPr>
-        <w:t>E</w:t>
-      </w:r>
-      <w:r>
-        <w:rPr>
-          <w:rFonts w:ascii="Times New Roman" w:hAnsi="Times New Roman" w:cs="Times New Roman"/>
-          <w:sz w:val="24"/>
-          <w:szCs w:val="24"/>
-        </w:rPr>
-        <w:t>gy nagy kép fogja kitölteni a hátteret, azon pedig több színezett div-</w:t>
-      </w:r>
-      <w:proofErr w:type="spellStart"/>
-      <w:r>
-        <w:rPr>
-          <w:rFonts w:ascii="Times New Roman" w:hAnsi="Times New Roman" w:cs="Times New Roman"/>
-          <w:sz w:val="24"/>
-          <w:szCs w:val="24"/>
-        </w:rPr>
-        <w:t>boxban</w:t>
-      </w:r>
-      <w:proofErr w:type="spellEnd"/>
-      <w:r>
-        <w:rPr>
-          <w:rFonts w:ascii="Times New Roman" w:hAnsi="Times New Roman" w:cs="Times New Roman"/>
-          <w:sz w:val="24"/>
-          <w:szCs w:val="24"/>
-        </w:rPr>
-        <w:t xml:space="preserve"> elhelyezkedő tartalom lesz megtek</w:t>
-      </w:r>
-      <w:r>
-        <w:rPr>
-          <w:rFonts w:ascii="Times New Roman" w:hAnsi="Times New Roman" w:cs="Times New Roman"/>
-          <w:sz w:val="24"/>
-          <w:szCs w:val="24"/>
-        </w:rPr>
-        <w:t>inthető (itt lesznek az ételek).</w:t>
-      </w:r>
-    </w:p>
-    <w:p>
-      <w:pPr>
+      </w:pPr>
+      <w:r>
+        <w:rPr>
+          <w:rFonts w:ascii="Times New Roman" w:hAnsi="Times New Roman" w:cs="Times New Roman"/>
+          <w:sz w:val="24"/>
+          <w:szCs w:val="24"/>
+        </w:rPr>
+        <w:t>Források:</w:t>
+      </w:r>
+      <w:r>
+        <w:rPr>
+          <w:rFonts w:ascii="Times New Roman" w:hAnsi="Times New Roman" w:cs="Times New Roman"/>
+        </w:rPr>
+        <w:t xml:space="preserve"> </w:t>
+      </w:r>
+      <w:hyperlink r:id="rId8" w:history="1">
+        <w:r>
+          <w:rPr>
+            <w:rStyle w:val="Hiperhivatkozs"/>
+            <w:rFonts w:ascii="Times New Roman" w:hAnsi="Times New Roman" w:cs="Times New Roman"/>
+            <w:sz w:val="20"/>
+            <w:szCs w:val="20"/>
+          </w:rPr>
+          <w:t>https://tinyurl.com/yc3</w:t>
+        </w:r>
+        <w:r>
+          <w:rPr>
+            <w:rStyle w:val="Hiperhivatkozs"/>
+            <w:rFonts w:ascii="Times New Roman" w:hAnsi="Times New Roman" w:cs="Times New Roman"/>
+            <w:sz w:val="20"/>
+            <w:szCs w:val="20"/>
+          </w:rPr>
+          <w:t>3</w:t>
+        </w:r>
+        <w:r>
+          <w:rPr>
+            <w:rStyle w:val="Hiperhivatkozs"/>
+            <w:rFonts w:ascii="Times New Roman" w:hAnsi="Times New Roman" w:cs="Times New Roman"/>
+            <w:sz w:val="20"/>
+            <w:szCs w:val="20"/>
+          </w:rPr>
+          <w:t>8mrn</w:t>
+        </w:r>
+      </w:hyperlink>
+      <w:r>
+        <w:rPr>
+          <w:rFonts w:ascii="Times New Roman" w:hAnsi="Times New Roman" w:cs="Times New Roman"/>
+          <w:sz w:val="20"/>
+          <w:szCs w:val="20"/>
+        </w:rPr>
+        <w:t xml:space="preserve">, </w:t>
+      </w:r>
+      <w:hyperlink r:id="rId9" w:history="1">
+        <w:r>
+          <w:rPr>
+            <w:rStyle w:val="Hiperhivatkozs"/>
+            <w:rFonts w:ascii="Times New Roman" w:hAnsi="Times New Roman" w:cs="Times New Roman"/>
+            <w:sz w:val="20"/>
+            <w:szCs w:val="20"/>
+          </w:rPr>
+          <w:t>https://tinyurl</w:t>
+        </w:r>
+        <w:r>
+          <w:rPr>
+            <w:rStyle w:val="Hiperhivatkozs"/>
+            <w:rFonts w:ascii="Times New Roman" w:hAnsi="Times New Roman" w:cs="Times New Roman"/>
+            <w:sz w:val="20"/>
+            <w:szCs w:val="20"/>
+          </w:rPr>
+          <w:t>.</w:t>
+        </w:r>
+        <w:r>
+          <w:rPr>
+            <w:rStyle w:val="Hiperhivatkozs"/>
+            <w:rFonts w:ascii="Times New Roman" w:hAnsi="Times New Roman" w:cs="Times New Roman"/>
+            <w:sz w:val="20"/>
+            <w:szCs w:val="20"/>
+          </w:rPr>
+          <w:t>com/bdfpjvdw</w:t>
+        </w:r>
+      </w:hyperlink>
+      <w:r>
+        <w:rPr>
+          <w:rFonts w:ascii="Times New Roman" w:hAnsi="Times New Roman" w:cs="Times New Roman"/>
+          <w:sz w:val="20"/>
+          <w:szCs w:val="20"/>
+        </w:rPr>
+        <w:t xml:space="preserve">, </w:t>
+      </w:r>
+      <w:hyperlink r:id="rId10" w:history="1">
+        <w:r>
+          <w:rPr>
+            <w:rStyle w:val="Hiperhivatkozs"/>
+            <w:rFonts w:ascii="Times New Roman" w:hAnsi="Times New Roman" w:cs="Times New Roman"/>
+            <w:sz w:val="20"/>
+            <w:szCs w:val="20"/>
+          </w:rPr>
+          <w:t>https://tinyurl.com</w:t>
+        </w:r>
+        <w:r>
+          <w:rPr>
+            <w:rStyle w:val="Hiperhivatkozs"/>
+            <w:rFonts w:ascii="Times New Roman" w:hAnsi="Times New Roman" w:cs="Times New Roman"/>
+            <w:sz w:val="20"/>
+            <w:szCs w:val="20"/>
+          </w:rPr>
+          <w:t>/</w:t>
+        </w:r>
+        <w:r>
+          <w:rPr>
+            <w:rStyle w:val="Hiperhivatkozs"/>
+            <w:rFonts w:ascii="Times New Roman" w:hAnsi="Times New Roman" w:cs="Times New Roman"/>
+            <w:sz w:val="20"/>
+            <w:szCs w:val="20"/>
+          </w:rPr>
+          <w:t>37xmuu2f</w:t>
+        </w:r>
+      </w:hyperlink>
+      <w:r>
+        <w:rPr>
+          <w:rFonts w:ascii="Times New Roman" w:hAnsi="Times New Roman" w:cs="Times New Roman"/>
+          <w:sz w:val="20"/>
+          <w:szCs w:val="20"/>
+        </w:rPr>
+        <w:t xml:space="preserve"> </w:t>
+      </w:r>
+    </w:p>
+    <w:p>
+      <w:pPr>
+        <w:jc w:val="both"/>
+        <w:rPr>
+          <w:rFonts w:ascii="Times New Roman" w:hAnsi="Times New Roman" w:cs="Times New Roman"/>
+          <w:sz w:val="24"/>
+          <w:szCs w:val="24"/>
+        </w:rPr>
+      </w:pPr>
+      <w:r>
+        <w:rPr>
+          <w:rFonts w:ascii="Times New Roman" w:hAnsi="Times New Roman" w:cs="Times New Roman"/>
+          <w:sz w:val="24"/>
+          <w:szCs w:val="24"/>
+        </w:rPr>
+        <w:t xml:space="preserve">Az aloldalam a top 5 legismertebb magyar süteményről fog szólni. </w:t>
+      </w:r>
+    </w:p>
+    <w:p>
+      <w:pPr>
+        <w:jc w:val="both"/>
+        <w:rPr>
+          <w:rFonts w:ascii="Times New Roman" w:hAnsi="Times New Roman" w:cs="Times New Roman"/>
+          <w:sz w:val="24"/>
+          <w:szCs w:val="24"/>
+        </w:rPr>
+      </w:pPr>
+      <w:r>
+        <w:rPr>
+          <w:rFonts w:ascii="Times New Roman" w:hAnsi="Times New Roman" w:cs="Times New Roman"/>
+          <w:sz w:val="24"/>
+          <w:szCs w:val="24"/>
+        </w:rPr>
+        <w:t>Ez alatt található egy fejlécben az oldal főcíme, neve, amely Sütemények készítése lesz.</w:t>
+      </w:r>
+    </w:p>
+    <w:p>
+      <w:pPr>
+        <w:jc w:val="both"/>
+        <w:rPr>
+          <w:rFonts w:ascii="Times New Roman" w:hAnsi="Times New Roman" w:cs="Times New Roman"/>
+          <w:sz w:val="24"/>
+          <w:szCs w:val="24"/>
+        </w:rPr>
+      </w:pPr>
+      <w:r>
+        <w:rPr>
+          <w:rFonts w:ascii="Times New Roman" w:hAnsi="Times New Roman" w:cs="Times New Roman"/>
+          <w:sz w:val="24"/>
+          <w:szCs w:val="24"/>
+        </w:rPr>
+        <w:t>Ez mellett vagy mögött található lesz egy kép egy süteményről.</w:t>
+      </w:r>
+    </w:p>
+    <w:p>
+      <w:pPr>
+        <w:jc w:val="both"/>
+        <w:rPr>
+          <w:rFonts w:ascii="Times New Roman" w:hAnsi="Times New Roman" w:cs="Times New Roman"/>
+          <w:sz w:val="24"/>
+          <w:szCs w:val="24"/>
+        </w:rPr>
+      </w:pPr>
+      <w:r>
+        <w:rPr>
+          <w:rFonts w:ascii="Times New Roman" w:hAnsi="Times New Roman" w:cs="Times New Roman"/>
+          <w:sz w:val="24"/>
+          <w:szCs w:val="24"/>
+        </w:rPr>
+        <w:t>Az oldal tartalmát 6</w:t>
+      </w:r>
+      <w:r>
+        <w:rPr>
+          <w:rFonts w:ascii="Times New Roman" w:hAnsi="Times New Roman" w:cs="Times New Roman"/>
+          <w:sz w:val="24"/>
+          <w:szCs w:val="24"/>
+        </w:rPr>
+        <w:t xml:space="preserve"> különböző divbe, boxba fogom elkülöníteni. Az első és legfelső divben található lesz egy kép egy süteményestálról, a kép alatt pedig a süteményekről lévő álltalános ismereteket fogom leírni. Ez a div alatt</w:t>
+      </w:r>
+      <w:r>
+        <w:rPr>
+          <w:rFonts w:ascii="Times New Roman" w:hAnsi="Times New Roman" w:cs="Times New Roman"/>
+          <w:sz w:val="24"/>
+          <w:szCs w:val="24"/>
+        </w:rPr>
+        <w:t xml:space="preserve"> egymás mellet lesz a másik öt</w:t>
+      </w:r>
+      <w:r>
+        <w:rPr>
+          <w:rFonts w:ascii="Times New Roman" w:hAnsi="Times New Roman" w:cs="Times New Roman"/>
+          <w:sz w:val="24"/>
+          <w:szCs w:val="24"/>
+        </w:rPr>
+        <w:t xml:space="preserve"> div elhelyezve. Mind a</w:t>
+      </w:r>
+      <w:r>
+        <w:rPr>
+          <w:rFonts w:ascii="Times New Roman" w:hAnsi="Times New Roman" w:cs="Times New Roman"/>
+          <w:sz w:val="24"/>
+          <w:szCs w:val="24"/>
+        </w:rPr>
+        <w:t>z</w:t>
+      </w:r>
+      <w:r>
+        <w:rPr>
+          <w:rFonts w:ascii="Times New Roman" w:hAnsi="Times New Roman" w:cs="Times New Roman"/>
+          <w:sz w:val="24"/>
+          <w:szCs w:val="24"/>
+        </w:rPr>
+        <w:t xml:space="preserve"> </w:t>
+      </w:r>
+      <w:r>
+        <w:rPr>
+          <w:rFonts w:ascii="Times New Roman" w:hAnsi="Times New Roman" w:cs="Times New Roman"/>
+          <w:sz w:val="24"/>
+          <w:szCs w:val="24"/>
+        </w:rPr>
+        <w:t>öt</w:t>
+      </w:r>
+      <w:r>
+        <w:rPr>
+          <w:rFonts w:ascii="Times New Roman" w:hAnsi="Times New Roman" w:cs="Times New Roman"/>
+          <w:sz w:val="24"/>
+          <w:szCs w:val="24"/>
+        </w:rPr>
+        <w:t xml:space="preserve"> div tetején található lesz egy kép egy adott süteményről alatta pedig az arról a süteményről legalapvetőbb tudnivalók lesznek leírva röviden. Mindegyik div szövege alatt a div legalján található lesz egy gomb, link, amely átirányít minket egy olyan weboldalra, ahol az adott sütemény elkészítéséről többet is megtudhatunk.</w:t>
+      </w:r>
+    </w:p>
+    <w:p>
+      <w:pPr>
+        <w:jc w:val="both"/>
+        <w:rPr>
+          <w:rFonts w:ascii="Times New Roman" w:hAnsi="Times New Roman" w:cs="Times New Roman"/>
+          <w:sz w:val="24"/>
+          <w:szCs w:val="24"/>
+        </w:rPr>
+      </w:pPr>
+      <w:r>
+        <w:rPr>
+          <w:rFonts w:ascii="Times New Roman" w:hAnsi="Times New Roman" w:cs="Times New Roman"/>
+          <w:sz w:val="24"/>
+          <w:szCs w:val="24"/>
+        </w:rPr>
+        <w:t>Ételek:</w:t>
+      </w:r>
+    </w:p>
+    <w:p>
+      <w:pPr>
+        <w:pStyle w:val="Listaszerbekezds"/>
+        <w:numPr>
+          <w:ilvl w:val="0"/>
+          <w:numId w:val="2"/>
+        </w:numPr>
+        <w:jc w:val="both"/>
+        <w:rPr>
+          <w:rFonts w:ascii="Times New Roman" w:hAnsi="Times New Roman" w:cs="Times New Roman"/>
+          <w:sz w:val="24"/>
+          <w:szCs w:val="24"/>
+        </w:rPr>
+      </w:pPr>
+      <w:r>
+        <w:rPr>
+          <w:rFonts w:ascii="Times New Roman" w:hAnsi="Times New Roman" w:cs="Times New Roman"/>
+          <w:sz w:val="24"/>
+          <w:szCs w:val="24"/>
+        </w:rPr>
+        <w:t>Rigó Jancsi</w:t>
+      </w:r>
+    </w:p>
+    <w:p>
+      <w:pPr>
+        <w:pStyle w:val="Listaszerbekezds"/>
+        <w:numPr>
+          <w:ilvl w:val="0"/>
+          <w:numId w:val="2"/>
+        </w:numPr>
+        <w:jc w:val="both"/>
+        <w:rPr>
+          <w:rFonts w:ascii="Times New Roman" w:hAnsi="Times New Roman" w:cs="Times New Roman"/>
+          <w:sz w:val="24"/>
+          <w:szCs w:val="24"/>
+        </w:rPr>
+      </w:pPr>
+      <w:r>
+        <w:rPr>
+          <w:rFonts w:ascii="Times New Roman" w:hAnsi="Times New Roman" w:cs="Times New Roman"/>
+          <w:sz w:val="24"/>
+          <w:szCs w:val="24"/>
+        </w:rPr>
+        <w:t>Dobos-torta</w:t>
+      </w:r>
+    </w:p>
+    <w:p>
+      <w:pPr>
+        <w:pStyle w:val="Listaszerbekezds"/>
+        <w:numPr>
+          <w:ilvl w:val="0"/>
+          <w:numId w:val="2"/>
+        </w:numPr>
+        <w:jc w:val="both"/>
+        <w:rPr>
+          <w:rFonts w:ascii="Times New Roman" w:hAnsi="Times New Roman" w:cs="Times New Roman"/>
+          <w:sz w:val="24"/>
+          <w:szCs w:val="24"/>
+        </w:rPr>
+      </w:pPr>
+      <w:r>
+        <w:rPr>
+          <w:rFonts w:ascii="Times New Roman" w:hAnsi="Times New Roman" w:cs="Times New Roman"/>
+          <w:sz w:val="24"/>
+          <w:szCs w:val="24"/>
+        </w:rPr>
+        <w:t>Somlói galuska</w:t>
+      </w:r>
+    </w:p>
+    <w:p>
+      <w:pPr>
+        <w:pStyle w:val="Listaszerbekezds"/>
+        <w:numPr>
+          <w:ilvl w:val="0"/>
+          <w:numId w:val="2"/>
+        </w:numPr>
+        <w:jc w:val="both"/>
+        <w:rPr>
+          <w:rFonts w:ascii="Times New Roman" w:hAnsi="Times New Roman" w:cs="Times New Roman"/>
+          <w:sz w:val="24"/>
+          <w:szCs w:val="24"/>
+        </w:rPr>
+      </w:pPr>
+      <w:r>
+        <w:rPr>
+          <w:rFonts w:ascii="Times New Roman" w:hAnsi="Times New Roman" w:cs="Times New Roman"/>
+          <w:sz w:val="24"/>
+          <w:szCs w:val="24"/>
+        </w:rPr>
+        <w:t>Rákóczi-túros</w:t>
+      </w:r>
+    </w:p>
+    <w:p>
+      <w:pPr>
+        <w:pStyle w:val="Listaszerbekezds"/>
+        <w:numPr>
+          <w:ilvl w:val="0"/>
+          <w:numId w:val="2"/>
+        </w:numPr>
+        <w:jc w:val="both"/>
+        <w:rPr>
+          <w:rFonts w:ascii="Times New Roman" w:hAnsi="Times New Roman" w:cs="Times New Roman"/>
+          <w:sz w:val="24"/>
+          <w:szCs w:val="24"/>
+        </w:rPr>
+      </w:pPr>
+      <w:r>
+        <w:rPr>
+          <w:rFonts w:ascii="Times New Roman" w:hAnsi="Times New Roman" w:cs="Times New Roman"/>
+          <w:sz w:val="24"/>
+          <w:szCs w:val="24"/>
+        </w:rPr>
+        <w:t>Eszterházy-torta</w:t>
+      </w:r>
+    </w:p>
+    <w:p>
+      <w:pPr>
+        <w:spacing w:line="276" w:lineRule="auto"/>
         <w:jc w:val="both"/>
         <w:rPr>
           <w:rFonts w:ascii="Times New Roman" w:hAnsi="Times New Roman" w:cs="Times New Roman"/>
@@ -635,11 +1136,12 @@
           <w:sz w:val="32"/>
           <w:szCs w:val="32"/>
         </w:rPr>
-        <w:t>Sütés: Sütemények</w:t>
-      </w:r>
-    </w:p>
-    <w:p>
-      <w:pPr>
+        <w:t xml:space="preserve">Főzés </w:t>
+      </w:r>
+    </w:p>
+    <w:p>
+      <w:pPr>
+        <w:spacing w:line="276" w:lineRule="auto"/>
         <w:jc w:val="both"/>
         <w:rPr>
           <w:rFonts w:ascii="Times New Roman" w:hAnsi="Times New Roman" w:cs="Times New Roman"/>
@@ -653,133 +1155,7 @@
           <w:sz w:val="28"/>
           <w:szCs w:val="28"/>
         </w:rPr>
-        <w:t>Készítette: Bartek Áron</w:t>
-      </w:r>
-    </w:p>
-    <w:p>
-      <w:pPr>
-        <w:jc w:val="both"/>
-        <w:rPr>
-          <w:rFonts w:ascii="Times New Roman" w:hAnsi="Times New Roman" w:cs="Times New Roman"/>
-          <w:sz w:val="24"/>
-          <w:szCs w:val="24"/>
-        </w:rPr>
-      </w:pPr>
-      <w:r>
-        <w:rPr>
-          <w:rFonts w:ascii="Times New Roman" w:hAnsi="Times New Roman" w:cs="Times New Roman"/>
-          <w:sz w:val="24"/>
-          <w:szCs w:val="24"/>
-        </w:rPr>
-        <w:t xml:space="preserve">Az aloldalam a top 5 legismertebb magyar süteményről fog szólni. </w:t>
-      </w:r>
-    </w:p>
-    <w:p>
-      <w:pPr>
-        <w:jc w:val="both"/>
-        <w:rPr>
-          <w:rFonts w:ascii="Times New Roman" w:hAnsi="Times New Roman" w:cs="Times New Roman"/>
-          <w:sz w:val="24"/>
-          <w:szCs w:val="24"/>
-        </w:rPr>
-      </w:pPr>
-      <w:r>
-        <w:rPr>
-          <w:rFonts w:ascii="Times New Roman" w:hAnsi="Times New Roman" w:cs="Times New Roman"/>
-          <w:sz w:val="24"/>
-          <w:szCs w:val="24"/>
-        </w:rPr>
-        <w:t>Ez alatt található egy fejlécben az oldal főcíme, neve, amely Sütemények készítése lesz.</w:t>
-      </w:r>
-    </w:p>
-    <w:p>
-      <w:pPr>
-        <w:jc w:val="both"/>
-        <w:rPr>
-          <w:rFonts w:ascii="Times New Roman" w:hAnsi="Times New Roman" w:cs="Times New Roman"/>
-          <w:sz w:val="24"/>
-          <w:szCs w:val="24"/>
-        </w:rPr>
-      </w:pPr>
-      <w:r>
-        <w:rPr>
-          <w:rFonts w:ascii="Times New Roman" w:hAnsi="Times New Roman" w:cs="Times New Roman"/>
-          <w:sz w:val="24"/>
-          <w:szCs w:val="24"/>
-        </w:rPr>
-        <w:t>Ez mellett vagy mögött található lesz egy kép egy süteményről.</w:t>
-      </w:r>
-    </w:p>
-    <w:p>
-      <w:pPr>
-        <w:jc w:val="both"/>
-        <w:rPr>
-          <w:rFonts w:ascii="Times New Roman" w:hAnsi="Times New Roman" w:cs="Times New Roman"/>
-          <w:sz w:val="24"/>
-          <w:szCs w:val="24"/>
-        </w:rPr>
-      </w:pPr>
-      <w:r>
-        <w:rPr>
-          <w:rFonts w:ascii="Times New Roman" w:hAnsi="Times New Roman" w:cs="Times New Roman"/>
-          <w:sz w:val="24"/>
-          <w:szCs w:val="24"/>
-        </w:rPr>
-        <w:t xml:space="preserve">Az oldal tartalmát 5 különböző </w:t>
-      </w:r>
-      <w:proofErr w:type="spellStart"/>
-      <w:r>
-        <w:rPr>
-          <w:rFonts w:ascii="Times New Roman" w:hAnsi="Times New Roman" w:cs="Times New Roman"/>
-          <w:sz w:val="24"/>
-          <w:szCs w:val="24"/>
-        </w:rPr>
-        <w:t>divbe</w:t>
-      </w:r>
-      <w:proofErr w:type="spellEnd"/>
-      <w:r>
-        <w:rPr>
-          <w:rFonts w:ascii="Times New Roman" w:hAnsi="Times New Roman" w:cs="Times New Roman"/>
-          <w:sz w:val="24"/>
-          <w:szCs w:val="24"/>
-        </w:rPr>
-        <w:t xml:space="preserve">, </w:t>
-      </w:r>
-      <w:proofErr w:type="spellStart"/>
-      <w:r>
-        <w:rPr>
-          <w:rFonts w:ascii="Times New Roman" w:hAnsi="Times New Roman" w:cs="Times New Roman"/>
-          <w:sz w:val="24"/>
-          <w:szCs w:val="24"/>
-        </w:rPr>
-        <w:t>boxba</w:t>
-      </w:r>
-      <w:proofErr w:type="spellEnd"/>
-      <w:r>
-        <w:rPr>
-          <w:rFonts w:ascii="Times New Roman" w:hAnsi="Times New Roman" w:cs="Times New Roman"/>
-          <w:sz w:val="24"/>
-          <w:szCs w:val="24"/>
-        </w:rPr>
-        <w:t xml:space="preserve"> fogom elkülöníteni. Az első és legfelső </w:t>
-      </w:r>
-      <w:proofErr w:type="spellStart"/>
-      <w:r>
-        <w:rPr>
-          <w:rFonts w:ascii="Times New Roman" w:hAnsi="Times New Roman" w:cs="Times New Roman"/>
-          <w:sz w:val="24"/>
-          <w:szCs w:val="24"/>
-        </w:rPr>
-        <w:t>divben</w:t>
-      </w:r>
-      <w:proofErr w:type="spellEnd"/>
-      <w:r>
-        <w:rPr>
-          <w:rFonts w:ascii="Times New Roman" w:hAnsi="Times New Roman" w:cs="Times New Roman"/>
-          <w:sz w:val="24"/>
-          <w:szCs w:val="24"/>
-        </w:rPr>
-        <w:t xml:space="preserve"> található lesz egy kép egy süteményestálról, a kép alatt pedig a süteményekről lévő álltalános ismereteket fogom leírni. Ez a div alatt egymás mellet lesz a másik négy div elhelyezve. Mind a négy div tetején található lesz egy kép egy adott süteményről alatta pedig az arról a süteményről legalapvetőbb tudnivalók lesznek leírva röviden. Mindegyik div szövege alatt a div legalján található lesz egy gomb, link, amely átirányít minket egy olyan weboldalra, ahol az adott sütemény elkészítéséről többet is megtudhatunk.</w:t>
+        <w:t>Készítette: Mészáros Richárd</w:t>
       </w:r>
     </w:p>
     <w:p>
@@ -788,17 +1164,36 @@
         <w:jc w:val="both"/>
         <w:rPr>
           <w:rFonts w:ascii="Times New Roman" w:hAnsi="Times New Roman" w:cs="Times New Roman"/>
-          <w:sz w:val="28"/>
-          <w:szCs w:val="28"/>
-        </w:rPr>
-      </w:pPr>
-      <w:r>
-        <w:rPr>
-          <w:rFonts w:ascii="Times New Roman" w:hAnsi="Times New Roman" w:cs="Times New Roman"/>
-          <w:sz w:val="28"/>
-          <w:szCs w:val="28"/>
-        </w:rPr>
-        <w:t xml:space="preserve">Főzés </w:t>
+          <w:sz w:val="24"/>
+          <w:szCs w:val="24"/>
+        </w:rPr>
+      </w:pPr>
+      <w:r>
+        <w:rPr>
+          <w:rFonts w:ascii="Times New Roman" w:hAnsi="Times New Roman" w:cs="Times New Roman"/>
+          <w:sz w:val="24"/>
+          <w:szCs w:val="24"/>
+        </w:rPr>
+        <w:t xml:space="preserve">Források: </w:t>
+      </w:r>
+      <w:hyperlink r:id="rId11" w:history="1">
+        <w:r>
+          <w:rPr>
+            <w:rStyle w:val="Hiperhivatkozs"/>
+            <w:rFonts w:ascii="Times New Roman" w:hAnsi="Times New Roman" w:cs="Times New Roman"/>
+            <w:sz w:val="20"/>
+            <w:szCs w:val="20"/>
+          </w:rPr>
+          <w:t>https://tinyurl.com/2rep6jsr</w:t>
+        </w:r>
+      </w:hyperlink>
+      <w:r>
+        <w:rPr>
+          <w:rFonts w:ascii="Times New Roman" w:hAnsi="Times New Roman" w:cs="Times New Roman"/>
+          <w:sz w:val="20"/>
+          <w:szCs w:val="20"/>
+        </w:rPr>
+        <w:t xml:space="preserve"> </w:t>
       </w:r>
     </w:p>
     <w:p>
@@ -807,17 +1202,17 @@
         <w:jc w:val="both"/>
         <w:rPr>
           <w:rFonts w:ascii="Times New Roman" w:hAnsi="Times New Roman" w:cs="Times New Roman"/>
-          <w:sz w:val="28"/>
-          <w:szCs w:val="28"/>
-        </w:rPr>
-      </w:pPr>
-      <w:r>
-        <w:rPr>
-          <w:rFonts w:ascii="Times New Roman" w:hAnsi="Times New Roman" w:cs="Times New Roman"/>
-          <w:sz w:val="28"/>
-          <w:szCs w:val="28"/>
-        </w:rPr>
-        <w:t>Készítette: Mészáros Richárd</w:t>
+          <w:sz w:val="24"/>
+          <w:szCs w:val="24"/>
+        </w:rPr>
+      </w:pPr>
+      <w:r>
+        <w:rPr>
+          <w:rFonts w:ascii="Times New Roman" w:hAnsi="Times New Roman" w:cs="Times New Roman"/>
+          <w:sz w:val="24"/>
+          <w:szCs w:val="24"/>
+        </w:rPr>
+        <w:t>Ez egy aloldal. Bármely más aloldalról, és fő oldalról el lehet érni.</w:t>
       </w:r>
     </w:p>
     <w:p>
@@ -836,7 +1231,7 @@
           <w:sz w:val="24"/>
           <w:szCs w:val="24"/>
         </w:rPr>
-        <w:t>Ez egy aloldal. Bármely más aloldalról, és fő oldalról el lehet érni.</w:t>
+        <w:t>A Főzésről fog szólni. Az aloldal interaktív lesz, és képeket is fog tartalmazni.</w:t>
       </w:r>
     </w:p>
     <w:p>
@@ -855,7 +1250,7 @@
           <w:sz w:val="24"/>
           <w:szCs w:val="24"/>
         </w:rPr>
-        <w:t>A Főzésről fog szólni. Az aloldal interaktív lesz, és képeket is fog tartalmazni.</w:t>
+        <w:t>A navigációs panel alatt lesz megtalálható a cím. („Főzés”)</w:t>
       </w:r>
     </w:p>
     <w:p>
@@ -874,25 +1269,6 @@
           <w:sz w:val="24"/>
           <w:szCs w:val="24"/>
         </w:rPr>
-        <w:t>A navigációs panel alatt lesz megtalálható a cím. („Főzés”)</w:t>
-      </w:r>
-    </w:p>
-    <w:p>
-      <w:pPr>
-        <w:spacing w:line="276" w:lineRule="auto"/>
-        <w:jc w:val="both"/>
-        <w:rPr>
-          <w:rFonts w:ascii="Times New Roman" w:hAnsi="Times New Roman" w:cs="Times New Roman"/>
-          <w:sz w:val="24"/>
-          <w:szCs w:val="24"/>
-        </w:rPr>
-      </w:pPr>
-      <w:r>
-        <w:rPr>
-          <w:rFonts w:ascii="Times New Roman" w:hAnsi="Times New Roman" w:cs="Times New Roman"/>
-          <w:sz w:val="24"/>
-          <w:szCs w:val="24"/>
-        </w:rPr>
         <w:t xml:space="preserve">A cím alatt a tartalom helyezkedik el. Itt 5 híres magyar étel található majd meg. Az ételek, kártya formában lesznek megtalálhatók. Minden kártyán lesz egy kép. A kártyák, ha lehet, egymás mellé lesznek sorolva. Minden kártya alsó részén az adott étel általános információi </w:t>
       </w:r>
       <w:r>
@@ -902,28 +1278,143 @@
           <w:szCs w:val="24"/>
         </w:rPr>
         <w:lastRenderedPageBreak/>
-        <w:t>lesznek megtalálhatók. Rákattintva átirányít egy weboldalra, ahol minden le van írva, ami az étel elkészítéséhez sz</w:t>
+        <w:t>lesznek megtalálhatók. Rákattintva átirányít egy weboldalra, ahol minden le van írva, ami az étel elkészítéséhez szükséges.</w:t>
+      </w:r>
+    </w:p>
+    <w:p>
+      <w:pPr>
+        <w:jc w:val="both"/>
+        <w:rPr>
+          <w:rFonts w:ascii="Times New Roman" w:hAnsi="Times New Roman" w:cs="Times New Roman"/>
+          <w:sz w:val="24"/>
+          <w:szCs w:val="24"/>
+        </w:rPr>
+      </w:pPr>
+      <w:r>
+        <w:rPr>
+          <w:rFonts w:ascii="Times New Roman" w:hAnsi="Times New Roman" w:cs="Times New Roman"/>
+          <w:sz w:val="24"/>
+          <w:szCs w:val="24"/>
+        </w:rPr>
+        <w:t>Ételek:</w:t>
+      </w:r>
+    </w:p>
+    <w:p>
+      <w:pPr>
+        <w:pStyle w:val="Listaszerbekezds"/>
+        <w:numPr>
+          <w:ilvl w:val="0"/>
+          <w:numId w:val="3"/>
+        </w:numPr>
+        <w:jc w:val="both"/>
+        <w:rPr>
+          <w:rFonts w:ascii="Times New Roman" w:hAnsi="Times New Roman" w:cs="Times New Roman"/>
+          <w:sz w:val="24"/>
+          <w:szCs w:val="24"/>
+        </w:rPr>
+      </w:pPr>
+      <w:r>
+        <w:rPr>
+          <w:rFonts w:ascii="Times New Roman" w:hAnsi="Times New Roman" w:cs="Times New Roman"/>
+          <w:sz w:val="24"/>
+          <w:szCs w:val="24"/>
+        </w:rPr>
+        <w:t>Gulyásleves</w:t>
+      </w:r>
+    </w:p>
+    <w:p>
+      <w:pPr>
+        <w:pStyle w:val="Listaszerbekezds"/>
+        <w:numPr>
+          <w:ilvl w:val="0"/>
+          <w:numId w:val="3"/>
+        </w:numPr>
+        <w:jc w:val="both"/>
+        <w:rPr>
+          <w:rFonts w:ascii="Times New Roman" w:hAnsi="Times New Roman" w:cs="Times New Roman"/>
+          <w:sz w:val="24"/>
+          <w:szCs w:val="24"/>
+        </w:rPr>
+      </w:pPr>
+      <w:r>
+        <w:rPr>
+          <w:rFonts w:ascii="Times New Roman" w:hAnsi="Times New Roman" w:cs="Times New Roman"/>
+          <w:sz w:val="24"/>
+          <w:szCs w:val="24"/>
+        </w:rPr>
+        <w:t>Halászlé</w:t>
+      </w:r>
+    </w:p>
+    <w:p>
+      <w:pPr>
+        <w:pStyle w:val="Listaszerbekezds"/>
+        <w:numPr>
+          <w:ilvl w:val="0"/>
+          <w:numId w:val="3"/>
+        </w:numPr>
+        <w:jc w:val="both"/>
+        <w:rPr>
+          <w:rFonts w:ascii="Times New Roman" w:hAnsi="Times New Roman" w:cs="Times New Roman"/>
+          <w:sz w:val="24"/>
+          <w:szCs w:val="24"/>
+        </w:rPr>
+      </w:pPr>
+      <w:r>
+        <w:rPr>
+          <w:rFonts w:ascii="Times New Roman" w:hAnsi="Times New Roman" w:cs="Times New Roman"/>
+          <w:sz w:val="24"/>
+          <w:szCs w:val="24"/>
+        </w:rPr>
+        <w:t>Lecsó</w:t>
+      </w:r>
+    </w:p>
+    <w:p>
+      <w:pPr>
+        <w:pStyle w:val="Listaszerbekezds"/>
+        <w:numPr>
+          <w:ilvl w:val="0"/>
+          <w:numId w:val="3"/>
+        </w:numPr>
+        <w:jc w:val="both"/>
+        <w:rPr>
+          <w:rFonts w:ascii="Times New Roman" w:hAnsi="Times New Roman" w:cs="Times New Roman"/>
+          <w:sz w:val="24"/>
+          <w:szCs w:val="24"/>
+        </w:rPr>
+      </w:pPr>
+      <w:r>
+        <w:rPr>
+          <w:rFonts w:ascii="Times New Roman" w:hAnsi="Times New Roman" w:cs="Times New Roman"/>
+          <w:sz w:val="24"/>
+          <w:szCs w:val="24"/>
+        </w:rPr>
+        <w:t>Húsleves</w:t>
+      </w:r>
+    </w:p>
+    <w:p>
+      <w:pPr>
+        <w:pStyle w:val="Listaszerbekezds"/>
+        <w:numPr>
+          <w:ilvl w:val="0"/>
+          <w:numId w:val="3"/>
+        </w:numPr>
+        <w:jc w:val="both"/>
+        <w:rPr>
+          <w:rFonts w:ascii="Times New Roman" w:hAnsi="Times New Roman" w:cs="Times New Roman"/>
+          <w:sz w:val="24"/>
+          <w:szCs w:val="24"/>
+        </w:rPr>
+      </w:pPr>
+      <w:r>
+        <w:rPr>
+          <w:rFonts w:ascii="Times New Roman" w:hAnsi="Times New Roman" w:cs="Times New Roman"/>
+          <w:sz w:val="24"/>
+          <w:szCs w:val="24"/>
+        </w:rPr>
+        <w:t>Krumplifőzelék</w:t>
       </w:r>
       <w:bookmarkStart w:id="0" w:name="_GoBack"/>
       <w:bookmarkEnd w:id="0"/>
-      <w:r>
-        <w:rPr>
-          <w:rFonts w:ascii="Times New Roman" w:hAnsi="Times New Roman" w:cs="Times New Roman"/>
-          <w:sz w:val="24"/>
-          <w:szCs w:val="24"/>
-        </w:rPr>
-        <w:t>ükséges.</w:t>
-      </w:r>
-    </w:p>
-    <w:p>
-      <w:pPr>
-        <w:jc w:val="both"/>
-        <w:rPr>
-          <w:rFonts w:ascii="Times New Roman" w:hAnsi="Times New Roman" w:cs="Times New Roman"/>
-          <w:sz w:val="24"/>
-          <w:szCs w:val="24"/>
-        </w:rPr>
-      </w:pPr>
     </w:p>
     <w:p>
       <w:pPr>
@@ -968,6 +1459,359 @@
     </w:sectPr>
   </w:body>
 </w:document>
+</file>
+
+<file path=word/numbering.xml><?xml version="1.0" encoding="utf-8"?>
+<w:numbering xmlns:wpc="http://schemas.microsoft.com/office/word/2010/wordprocessingCanvas" xmlns:cx="http://schemas.microsoft.com/office/drawing/2014/chartex" xmlns:cx1="http://schemas.microsoft.com/office/drawing/2015/9/8/chartex" xmlns:mc="http://schemas.openxmlformats.org/markup-compatibility/2006" xmlns:o="urn:schemas-microsoft-com:office:office" xmlns:r="http://schemas.openxmlformats.org/officeDocument/2006/relationships" xmlns:m="http://schemas.openxmlformats.org/officeDocument/2006/math" xmlns:v="urn:schemas-microsoft-com:vml" xmlns:wp14="http://schemas.microsoft.com/office/word/2010/wordprocessingDrawing" xmlns:wp="http://schemas.openxmlformats.org/drawingml/2006/wordprocessingDrawing" xmlns:w10="urn:schemas-microsoft-com:office:word" xmlns:w="http://schemas.openxmlformats.org/wordprocessingml/2006/main" xmlns:w14="http://schemas.microsoft.com/office/word/2010/wordml" xmlns:w15="http://schemas.microsoft.com/office/word/2012/wordml" xmlns:w16se="http://schemas.microsoft.com/office/word/2015/wordml/symex" xmlns:wpg="http://schemas.microsoft.com/office/word/2010/wordprocessingGroup" xmlns:wpi="http://schemas.microsoft.com/office/word/2010/wordprocessingInk" xmlns:wne="http://schemas.microsoft.com/office/word/2006/wordml" xmlns:wps="http://schemas.microsoft.com/office/word/2010/wordprocessingShape" mc:Ignorable="w14 w15 w16se wp14">
+  <w:abstractNum w:abstractNumId="0" w15:restartNumberingAfterBreak="0">
+    <w:nsid w:val="523928A5"/>
+    <w:multiLevelType w:val="hybridMultilevel"/>
+    <w:tmpl w:val="08EA458C"/>
+    <w:lvl w:ilvl="0" w:tplc="040E0001">
+      <w:start w:val="1"/>
+      <w:numFmt w:val="bullet"/>
+      <w:lvlText w:val=""/>
+      <w:lvlJc w:val="left"/>
+      <w:pPr>
+        <w:ind w:left="720" w:hanging="360"/>
+      </w:pPr>
+      <w:rPr>
+        <w:rFonts w:ascii="Symbol" w:hAnsi="Symbol" w:hint="default"/>
+      </w:rPr>
+    </w:lvl>
+    <w:lvl w:ilvl="1" w:tplc="040E0003" w:tentative="1">
+      <w:start w:val="1"/>
+      <w:numFmt w:val="bullet"/>
+      <w:lvlText w:val="o"/>
+      <w:lvlJc w:val="left"/>
+      <w:pPr>
+        <w:ind w:left="1440" w:hanging="360"/>
+      </w:pPr>
+      <w:rPr>
+        <w:rFonts w:ascii="Courier New" w:hAnsi="Courier New" w:cs="Courier New" w:hint="default"/>
+      </w:rPr>
+    </w:lvl>
+    <w:lvl w:ilvl="2" w:tplc="040E0005" w:tentative="1">
+      <w:start w:val="1"/>
+      <w:numFmt w:val="bullet"/>
+      <w:lvlText w:val=""/>
+      <w:lvlJc w:val="left"/>
+      <w:pPr>
+        <w:ind w:left="2160" w:hanging="360"/>
+      </w:pPr>
+      <w:rPr>
+        <w:rFonts w:ascii="Wingdings" w:hAnsi="Wingdings" w:hint="default"/>
+      </w:rPr>
+    </w:lvl>
+    <w:lvl w:ilvl="3" w:tplc="040E0001" w:tentative="1">
+      <w:start w:val="1"/>
+      <w:numFmt w:val="bullet"/>
+      <w:lvlText w:val=""/>
+      <w:lvlJc w:val="left"/>
+      <w:pPr>
+        <w:ind w:left="2880" w:hanging="360"/>
+      </w:pPr>
+      <w:rPr>
+        <w:rFonts w:ascii="Symbol" w:hAnsi="Symbol" w:hint="default"/>
+      </w:rPr>
+    </w:lvl>
+    <w:lvl w:ilvl="4" w:tplc="040E0003" w:tentative="1">
+      <w:start w:val="1"/>
+      <w:numFmt w:val="bullet"/>
+      <w:lvlText w:val="o"/>
+      <w:lvlJc w:val="left"/>
+      <w:pPr>
+        <w:ind w:left="3600" w:hanging="360"/>
+      </w:pPr>
+      <w:rPr>
+        <w:rFonts w:ascii="Courier New" w:hAnsi="Courier New" w:cs="Courier New" w:hint="default"/>
+      </w:rPr>
+    </w:lvl>
+    <w:lvl w:ilvl="5" w:tplc="040E0005" w:tentative="1">
+      <w:start w:val="1"/>
+      <w:numFmt w:val="bullet"/>
+      <w:lvlText w:val=""/>
+      <w:lvlJc w:val="left"/>
+      <w:pPr>
+        <w:ind w:left="4320" w:hanging="360"/>
+      </w:pPr>
+      <w:rPr>
+        <w:rFonts w:ascii="Wingdings" w:hAnsi="Wingdings" w:hint="default"/>
+      </w:rPr>
+    </w:lvl>
+    <w:lvl w:ilvl="6" w:tplc="040E0001" w:tentative="1">
+      <w:start w:val="1"/>
+      <w:numFmt w:val="bullet"/>
+      <w:lvlText w:val=""/>
+      <w:lvlJc w:val="left"/>
+      <w:pPr>
+        <w:ind w:left="5040" w:hanging="360"/>
+      </w:pPr>
+      <w:rPr>
+        <w:rFonts w:ascii="Symbol" w:hAnsi="Symbol" w:hint="default"/>
+      </w:rPr>
+    </w:lvl>
+    <w:lvl w:ilvl="7" w:tplc="040E0003" w:tentative="1">
+      <w:start w:val="1"/>
+      <w:numFmt w:val="bullet"/>
+      <w:lvlText w:val="o"/>
+      <w:lvlJc w:val="left"/>
+      <w:pPr>
+        <w:ind w:left="5760" w:hanging="360"/>
+      </w:pPr>
+      <w:rPr>
+        <w:rFonts w:ascii="Courier New" w:hAnsi="Courier New" w:cs="Courier New" w:hint="default"/>
+      </w:rPr>
+    </w:lvl>
+    <w:lvl w:ilvl="8" w:tplc="040E0005" w:tentative="1">
+      <w:start w:val="1"/>
+      <w:numFmt w:val="bullet"/>
+      <w:lvlText w:val=""/>
+      <w:lvlJc w:val="left"/>
+      <w:pPr>
+        <w:ind w:left="6480" w:hanging="360"/>
+      </w:pPr>
+      <w:rPr>
+        <w:rFonts w:ascii="Wingdings" w:hAnsi="Wingdings" w:hint="default"/>
+      </w:rPr>
+    </w:lvl>
+  </w:abstractNum>
+  <w:abstractNum w:abstractNumId="1" w15:restartNumberingAfterBreak="0">
+    <w:nsid w:val="6A9938A3"/>
+    <w:multiLevelType w:val="hybridMultilevel"/>
+    <w:tmpl w:val="F3C6A8A0"/>
+    <w:lvl w:ilvl="0" w:tplc="040E0001">
+      <w:start w:val="1"/>
+      <w:numFmt w:val="bullet"/>
+      <w:lvlText w:val=""/>
+      <w:lvlJc w:val="left"/>
+      <w:pPr>
+        <w:ind w:left="720" w:hanging="360"/>
+      </w:pPr>
+      <w:rPr>
+        <w:rFonts w:ascii="Symbol" w:hAnsi="Symbol" w:hint="default"/>
+      </w:rPr>
+    </w:lvl>
+    <w:lvl w:ilvl="1" w:tplc="040E0003" w:tentative="1">
+      <w:start w:val="1"/>
+      <w:numFmt w:val="bullet"/>
+      <w:lvlText w:val="o"/>
+      <w:lvlJc w:val="left"/>
+      <w:pPr>
+        <w:ind w:left="1440" w:hanging="360"/>
+      </w:pPr>
+      <w:rPr>
+        <w:rFonts w:ascii="Courier New" w:hAnsi="Courier New" w:cs="Courier New" w:hint="default"/>
+      </w:rPr>
+    </w:lvl>
+    <w:lvl w:ilvl="2" w:tplc="040E0005" w:tentative="1">
+      <w:start w:val="1"/>
+      <w:numFmt w:val="bullet"/>
+      <w:lvlText w:val=""/>
+      <w:lvlJc w:val="left"/>
+      <w:pPr>
+        <w:ind w:left="2160" w:hanging="360"/>
+      </w:pPr>
+      <w:rPr>
+        <w:rFonts w:ascii="Wingdings" w:hAnsi="Wingdings" w:hint="default"/>
+      </w:rPr>
+    </w:lvl>
+    <w:lvl w:ilvl="3" w:tplc="040E0001" w:tentative="1">
+      <w:start w:val="1"/>
+      <w:numFmt w:val="bullet"/>
+      <w:lvlText w:val=""/>
+      <w:lvlJc w:val="left"/>
+      <w:pPr>
+        <w:ind w:left="2880" w:hanging="360"/>
+      </w:pPr>
+      <w:rPr>
+        <w:rFonts w:ascii="Symbol" w:hAnsi="Symbol" w:hint="default"/>
+      </w:rPr>
+    </w:lvl>
+    <w:lvl w:ilvl="4" w:tplc="040E0003" w:tentative="1">
+      <w:start w:val="1"/>
+      <w:numFmt w:val="bullet"/>
+      <w:lvlText w:val="o"/>
+      <w:lvlJc w:val="left"/>
+      <w:pPr>
+        <w:ind w:left="3600" w:hanging="360"/>
+      </w:pPr>
+      <w:rPr>
+        <w:rFonts w:ascii="Courier New" w:hAnsi="Courier New" w:cs="Courier New" w:hint="default"/>
+      </w:rPr>
+    </w:lvl>
+    <w:lvl w:ilvl="5" w:tplc="040E0005" w:tentative="1">
+      <w:start w:val="1"/>
+      <w:numFmt w:val="bullet"/>
+      <w:lvlText w:val=""/>
+      <w:lvlJc w:val="left"/>
+      <w:pPr>
+        <w:ind w:left="4320" w:hanging="360"/>
+      </w:pPr>
+      <w:rPr>
+        <w:rFonts w:ascii="Wingdings" w:hAnsi="Wingdings" w:hint="default"/>
+      </w:rPr>
+    </w:lvl>
+    <w:lvl w:ilvl="6" w:tplc="040E0001" w:tentative="1">
+      <w:start w:val="1"/>
+      <w:numFmt w:val="bullet"/>
+      <w:lvlText w:val=""/>
+      <w:lvlJc w:val="left"/>
+      <w:pPr>
+        <w:ind w:left="5040" w:hanging="360"/>
+      </w:pPr>
+      <w:rPr>
+        <w:rFonts w:ascii="Symbol" w:hAnsi="Symbol" w:hint="default"/>
+      </w:rPr>
+    </w:lvl>
+    <w:lvl w:ilvl="7" w:tplc="040E0003" w:tentative="1">
+      <w:start w:val="1"/>
+      <w:numFmt w:val="bullet"/>
+      <w:lvlText w:val="o"/>
+      <w:lvlJc w:val="left"/>
+      <w:pPr>
+        <w:ind w:left="5760" w:hanging="360"/>
+      </w:pPr>
+      <w:rPr>
+        <w:rFonts w:ascii="Courier New" w:hAnsi="Courier New" w:cs="Courier New" w:hint="default"/>
+      </w:rPr>
+    </w:lvl>
+    <w:lvl w:ilvl="8" w:tplc="040E0005" w:tentative="1">
+      <w:start w:val="1"/>
+      <w:numFmt w:val="bullet"/>
+      <w:lvlText w:val=""/>
+      <w:lvlJc w:val="left"/>
+      <w:pPr>
+        <w:ind w:left="6480" w:hanging="360"/>
+      </w:pPr>
+      <w:rPr>
+        <w:rFonts w:ascii="Wingdings" w:hAnsi="Wingdings" w:hint="default"/>
+      </w:rPr>
+    </w:lvl>
+  </w:abstractNum>
+  <w:abstractNum w:abstractNumId="2" w15:restartNumberingAfterBreak="0">
+    <w:nsid w:val="6D2A2E97"/>
+    <w:multiLevelType w:val="hybridMultilevel"/>
+    <w:tmpl w:val="3B7A4900"/>
+    <w:lvl w:ilvl="0" w:tplc="040E0001">
+      <w:start w:val="1"/>
+      <w:numFmt w:val="bullet"/>
+      <w:lvlText w:val=""/>
+      <w:lvlJc w:val="left"/>
+      <w:pPr>
+        <w:ind w:left="720" w:hanging="360"/>
+      </w:pPr>
+      <w:rPr>
+        <w:rFonts w:ascii="Symbol" w:hAnsi="Symbol" w:hint="default"/>
+      </w:rPr>
+    </w:lvl>
+    <w:lvl w:ilvl="1" w:tplc="040E0003" w:tentative="1">
+      <w:start w:val="1"/>
+      <w:numFmt w:val="bullet"/>
+      <w:lvlText w:val="o"/>
+      <w:lvlJc w:val="left"/>
+      <w:pPr>
+        <w:ind w:left="1440" w:hanging="360"/>
+      </w:pPr>
+      <w:rPr>
+        <w:rFonts w:ascii="Courier New" w:hAnsi="Courier New" w:cs="Courier New" w:hint="default"/>
+      </w:rPr>
+    </w:lvl>
+    <w:lvl w:ilvl="2" w:tplc="040E0005" w:tentative="1">
+      <w:start w:val="1"/>
+      <w:numFmt w:val="bullet"/>
+      <w:lvlText w:val=""/>
+      <w:lvlJc w:val="left"/>
+      <w:pPr>
+        <w:ind w:left="2160" w:hanging="360"/>
+      </w:pPr>
+      <w:rPr>
+        <w:rFonts w:ascii="Wingdings" w:hAnsi="Wingdings" w:hint="default"/>
+      </w:rPr>
+    </w:lvl>
+    <w:lvl w:ilvl="3" w:tplc="040E0001" w:tentative="1">
+      <w:start w:val="1"/>
+      <w:numFmt w:val="bullet"/>
+      <w:lvlText w:val=""/>
+      <w:lvlJc w:val="left"/>
+      <w:pPr>
+        <w:ind w:left="2880" w:hanging="360"/>
+      </w:pPr>
+      <w:rPr>
+        <w:rFonts w:ascii="Symbol" w:hAnsi="Symbol" w:hint="default"/>
+      </w:rPr>
+    </w:lvl>
+    <w:lvl w:ilvl="4" w:tplc="040E0003" w:tentative="1">
+      <w:start w:val="1"/>
+      <w:numFmt w:val="bullet"/>
+      <w:lvlText w:val="o"/>
+      <w:lvlJc w:val="left"/>
+      <w:pPr>
+        <w:ind w:left="3600" w:hanging="360"/>
+      </w:pPr>
+      <w:rPr>
+        <w:rFonts w:ascii="Courier New" w:hAnsi="Courier New" w:cs="Courier New" w:hint="default"/>
+      </w:rPr>
+    </w:lvl>
+    <w:lvl w:ilvl="5" w:tplc="040E0005" w:tentative="1">
+      <w:start w:val="1"/>
+      <w:numFmt w:val="bullet"/>
+      <w:lvlText w:val=""/>
+      <w:lvlJc w:val="left"/>
+      <w:pPr>
+        <w:ind w:left="4320" w:hanging="360"/>
+      </w:pPr>
+      <w:rPr>
+        <w:rFonts w:ascii="Wingdings" w:hAnsi="Wingdings" w:hint="default"/>
+      </w:rPr>
+    </w:lvl>
+    <w:lvl w:ilvl="6" w:tplc="040E0001" w:tentative="1">
+      <w:start w:val="1"/>
+      <w:numFmt w:val="bullet"/>
+      <w:lvlText w:val=""/>
+      <w:lvlJc w:val="left"/>
+      <w:pPr>
+        <w:ind w:left="5040" w:hanging="360"/>
+      </w:pPr>
+      <w:rPr>
+        <w:rFonts w:ascii="Symbol" w:hAnsi="Symbol" w:hint="default"/>
+      </w:rPr>
+    </w:lvl>
+    <w:lvl w:ilvl="7" w:tplc="040E0003" w:tentative="1">
+      <w:start w:val="1"/>
+      <w:numFmt w:val="bullet"/>
+      <w:lvlText w:val="o"/>
+      <w:lvlJc w:val="left"/>
+      <w:pPr>
+        <w:ind w:left="5760" w:hanging="360"/>
+      </w:pPr>
+      <w:rPr>
+        <w:rFonts w:ascii="Courier New" w:hAnsi="Courier New" w:cs="Courier New" w:hint="default"/>
+      </w:rPr>
+    </w:lvl>
+    <w:lvl w:ilvl="8" w:tplc="040E0005" w:tentative="1">
+      <w:start w:val="1"/>
+      <w:numFmt w:val="bullet"/>
+      <w:lvlText w:val=""/>
+      <w:lvlJc w:val="left"/>
+      <w:pPr>
+        <w:ind w:left="6480" w:hanging="360"/>
+      </w:pPr>
+      <w:rPr>
+        <w:rFonts w:ascii="Wingdings" w:hAnsi="Wingdings" w:hint="default"/>
+      </w:rPr>
+    </w:lvl>
+  </w:abstractNum>
+  <w:num w:numId="1">
+    <w:abstractNumId w:val="0"/>
+  </w:num>
+  <w:num w:numId="2">
+    <w:abstractNumId w:val="1"/>
+  </w:num>
+  <w:num w:numId="3">
+    <w:abstractNumId w:val="2"/>
+  </w:num>
+</w:numbering>
 </file>
 
 <file path=word/styles.xml><?xml version="1.0" encoding="utf-8"?>
@@ -1391,6 +2235,57 @@
     <w:semiHidden/>
     <w:unhideWhenUsed/>
   </w:style>
+  <w:style w:type="character" w:styleId="Hiperhivatkozs">
+    <w:name w:val="Hyperlink"/>
+    <w:basedOn w:val="Bekezdsalapbettpusa"/>
+    <w:uiPriority w:val="99"/>
+    <w:unhideWhenUsed/>
+    <w:rsid w:val="00E40213"/>
+    <w:rPr>
+      <w:color w:val="0563C1" w:themeColor="hyperlink"/>
+      <w:u w:val="single"/>
+    </w:rPr>
+  </w:style>
+  <w:style w:type="character" w:styleId="Mrltotthiperhivatkozs">
+    <w:name w:val="FollowedHyperlink"/>
+    <w:basedOn w:val="Bekezdsalapbettpusa"/>
+    <w:uiPriority w:val="99"/>
+    <w:semiHidden/>
+    <w:unhideWhenUsed/>
+    <w:rsid w:val="00284382"/>
+    <w:rPr>
+      <w:color w:val="954F72" w:themeColor="followedHyperlink"/>
+      <w:u w:val="single"/>
+    </w:rPr>
+  </w:style>
+  <w:style w:type="paragraph" w:styleId="NormlWeb">
+    <w:name w:val="Normal (Web)"/>
+    <w:basedOn w:val="Norml"/>
+    <w:uiPriority w:val="99"/>
+    <w:semiHidden/>
+    <w:unhideWhenUsed/>
+    <w:rsid w:val="0053460C"/>
+    <w:pPr>
+      <w:spacing w:before="100" w:beforeAutospacing="1" w:after="100" w:afterAutospacing="1" w:line="240" w:lineRule="auto"/>
+    </w:pPr>
+    <w:rPr>
+      <w:rFonts w:ascii="Times New Roman" w:eastAsia="Times New Roman" w:hAnsi="Times New Roman" w:cs="Times New Roman"/>
+      <w:sz w:val="24"/>
+      <w:szCs w:val="24"/>
+      <w:lang w:eastAsia="hu-HU"/>
+    </w:rPr>
+  </w:style>
+  <w:style w:type="paragraph" w:styleId="Listaszerbekezds">
+    <w:name w:val="List Paragraph"/>
+    <w:basedOn w:val="Norml"/>
+    <w:uiPriority w:val="34"/>
+    <w:qFormat/>
+    <w:rsid w:val="00351203"/>
+    <w:pPr>
+      <w:ind w:left="720"/>
+      <w:contextualSpacing/>
+    </w:pPr>
+  </w:style>
 </w:styles>
 </file>
 

</xml_diff>